<commit_message>
Sunday night WS adds
</commit_message>
<xml_diff>
--- a/ABS Project Report.docx
+++ b/ABS Project Report.docx
@@ -139,25 +139,7 @@
           <w:sz w:val="25"/>
           <w:szCs w:val="25"/>
         </w:rPr>
-        <w:t xml:space="preserve">expensive and at times restricted to individual parties. Besides, those data need to be updated on frequent basis to depict current state of changes in industry, which makes it significantly more challenging for individual party. </w:t>
-      </w:r>
-      <w:proofErr w:type="gramStart"/>
-      <w:r>
-        <w:rPr>
-          <w:rFonts w:cstheme="minorHAnsi"/>
-          <w:sz w:val="25"/>
-          <w:szCs w:val="25"/>
-        </w:rPr>
-        <w:t>Therefore</w:t>
-      </w:r>
-      <w:proofErr w:type="gramEnd"/>
-      <w:r>
-        <w:rPr>
-          <w:rFonts w:cstheme="minorHAnsi"/>
-          <w:sz w:val="25"/>
-          <w:szCs w:val="25"/>
-        </w:rPr>
-        <w:t xml:space="preserve"> there’s a strong need in set of dataset that could satisfy all those requirements.</w:t>
+        <w:t>expensive and at times restricted to individual parties. Besides, those data need to be updated on frequent basis to depict current state of changes in industry, which makes it significantly more challenging for individual party. Therefore there’s a strong need in set of dataset that could satisfy all those requirements.</w:t>
       </w:r>
     </w:p>
     <w:p>
@@ -1169,10 +1151,50 @@
           <w:szCs w:val="25"/>
           <w:shd w:val="clear" w:color="auto" w:fill="FFFFFF"/>
         </w:rPr>
-        <w:t xml:space="preserve">Please list </w:t>
-      </w:r>
-      <w:proofErr w:type="gramStart"/>
-      <w:r>
+        <w:t>Please list all of your chosen questions in numeric order</w:t>
+      </w:r>
+    </w:p>
+    <w:p>
+      <w:pPr>
+        <w:ind w:firstLine="720"/>
+        <w:rPr>
+          <w:rFonts w:cstheme="minorHAnsi"/>
+          <w:color w:val="000000"/>
+          <w:sz w:val="25"/>
+          <w:szCs w:val="25"/>
+          <w:shd w:val="clear" w:color="auto" w:fill="FFFFFF"/>
+        </w:rPr>
+      </w:pPr>
+    </w:p>
+    <w:p>
+      <w:pPr>
+        <w:ind w:firstLine="720"/>
+        <w:rPr>
+          <w:rFonts w:cstheme="minorHAnsi"/>
+          <w:b/>
+          <w:bCs/>
+          <w:color w:val="000000"/>
+          <w:sz w:val="25"/>
+          <w:szCs w:val="25"/>
+          <w:shd w:val="clear" w:color="auto" w:fill="FFFFFF"/>
+        </w:rPr>
+      </w:pPr>
+      <w:r>
+        <w:rPr>
+          <w:rFonts w:cstheme="minorHAnsi"/>
+          <w:b/>
+          <w:bCs/>
+          <w:color w:val="000000"/>
+          <w:sz w:val="25"/>
+          <w:szCs w:val="25"/>
+          <w:shd w:val="clear" w:color="auto" w:fill="FFFFFF"/>
+        </w:rPr>
+        <w:t>Will:</w:t>
+      </w:r>
+    </w:p>
+    <w:p>
+      <w:pPr>
+        <w:ind w:firstLine="720"/>
         <w:rPr>
           <w:rFonts w:cstheme="minorHAnsi"/>
           <w:color w:val="C00000"/>
@@ -1180,9 +1202,88 @@
           <w:szCs w:val="25"/>
           <w:shd w:val="clear" w:color="auto" w:fill="FFFFFF"/>
         </w:rPr>
-        <w:t>all of</w:t>
-      </w:r>
-      <w:proofErr w:type="gramEnd"/>
+      </w:pPr>
+      <w:r>
+        <w:rPr>
+          <w:rFonts w:cstheme="minorHAnsi"/>
+          <w:b/>
+          <w:bCs/>
+          <w:color w:val="000000"/>
+          <w:sz w:val="25"/>
+          <w:szCs w:val="25"/>
+          <w:shd w:val="clear" w:color="auto" w:fill="FFFFFF"/>
+        </w:rPr>
+        <w:tab/>
+      </w:r>
+      <w:r>
+        <w:rPr>
+          <w:sz w:val="25"/>
+          <w:szCs w:val="25"/>
+        </w:rPr>
+        <w:t>What impact does having Female ownership have on payroll, sales, and employees?</w:t>
+      </w:r>
+    </w:p>
+    <w:p>
+      <w:pPr>
+        <w:ind w:firstLine="720"/>
+        <w:rPr>
+          <w:rFonts w:cstheme="minorHAnsi"/>
+          <w:color w:val="000000"/>
+          <w:sz w:val="25"/>
+          <w:szCs w:val="25"/>
+          <w:shd w:val="clear" w:color="auto" w:fill="FFFFFF"/>
+        </w:rPr>
+      </w:pPr>
+    </w:p>
+    <w:p>
+      <w:pPr>
+        <w:ind w:firstLine="720"/>
+        <w:rPr>
+          <w:rFonts w:cstheme="minorHAnsi"/>
+          <w:b/>
+          <w:bCs/>
+          <w:color w:val="000000"/>
+          <w:sz w:val="25"/>
+          <w:szCs w:val="25"/>
+          <w:shd w:val="clear" w:color="auto" w:fill="FFFFFF"/>
+        </w:rPr>
+      </w:pPr>
+      <w:r>
+        <w:rPr>
+          <w:rFonts w:cstheme="minorHAnsi"/>
+          <w:b/>
+          <w:bCs/>
+          <w:color w:val="000000"/>
+          <w:sz w:val="25"/>
+          <w:szCs w:val="25"/>
+          <w:shd w:val="clear" w:color="auto" w:fill="FFFFFF"/>
+        </w:rPr>
+        <w:t>Phil:</w:t>
+      </w:r>
+    </w:p>
+    <w:p>
+      <w:pPr>
+        <w:ind w:firstLine="720"/>
+        <w:rPr>
+          <w:rFonts w:cstheme="minorHAnsi"/>
+          <w:color w:val="000000"/>
+          <w:sz w:val="25"/>
+          <w:szCs w:val="25"/>
+          <w:shd w:val="clear" w:color="auto" w:fill="FFFFFF"/>
+        </w:rPr>
+      </w:pPr>
+      <w:r>
+        <w:rPr>
+          <w:rFonts w:cstheme="minorHAnsi"/>
+          <w:b/>
+          <w:bCs/>
+          <w:color w:val="000000"/>
+          <w:sz w:val="25"/>
+          <w:szCs w:val="25"/>
+          <w:shd w:val="clear" w:color="auto" w:fill="FFFFFF"/>
+        </w:rPr>
+        <w:tab/>
+      </w:r>
       <w:r>
         <w:rPr>
           <w:rFonts w:cstheme="minorHAnsi"/>
@@ -1191,195 +1292,7 @@
           <w:szCs w:val="25"/>
           <w:shd w:val="clear" w:color="auto" w:fill="FFFFFF"/>
         </w:rPr>
-        <w:t xml:space="preserve"> your chosen questions in numeric order</w:t>
-      </w:r>
-    </w:p>
-    <w:p>
-      <w:pPr>
-        <w:ind w:firstLine="720"/>
-        <w:rPr>
-          <w:rFonts w:cstheme="minorHAnsi"/>
-          <w:color w:val="000000"/>
-          <w:sz w:val="25"/>
-          <w:szCs w:val="25"/>
-          <w:shd w:val="clear" w:color="auto" w:fill="FFFFFF"/>
-        </w:rPr>
-      </w:pPr>
-    </w:p>
-    <w:p>
-      <w:pPr>
-        <w:ind w:firstLine="720"/>
-        <w:rPr>
-          <w:rFonts w:cstheme="minorHAnsi"/>
-          <w:b/>
-          <w:bCs/>
-          <w:color w:val="000000"/>
-          <w:sz w:val="25"/>
-          <w:szCs w:val="25"/>
-          <w:shd w:val="clear" w:color="auto" w:fill="FFFFFF"/>
-        </w:rPr>
-      </w:pPr>
-      <w:r>
-        <w:rPr>
-          <w:rFonts w:cstheme="minorHAnsi"/>
-          <w:b/>
-          <w:bCs/>
-          <w:color w:val="000000"/>
-          <w:sz w:val="25"/>
-          <w:szCs w:val="25"/>
-          <w:shd w:val="clear" w:color="auto" w:fill="FFFFFF"/>
-        </w:rPr>
-        <w:t>Will:</w:t>
-      </w:r>
-    </w:p>
-    <w:p>
-      <w:pPr>
-        <w:ind w:firstLine="720"/>
-        <w:rPr>
-          <w:rFonts w:cstheme="minorHAnsi"/>
-          <w:color w:val="C00000"/>
-          <w:sz w:val="25"/>
-          <w:szCs w:val="25"/>
-          <w:shd w:val="clear" w:color="auto" w:fill="FFFFFF"/>
-        </w:rPr>
-      </w:pPr>
-      <w:r>
-        <w:rPr>
-          <w:rFonts w:cstheme="minorHAnsi"/>
-          <w:b/>
-          <w:bCs/>
-          <w:color w:val="000000"/>
-          <w:sz w:val="25"/>
-          <w:szCs w:val="25"/>
-          <w:shd w:val="clear" w:color="auto" w:fill="FFFFFF"/>
-        </w:rPr>
-        <w:tab/>
-      </w:r>
-      <w:r>
-        <w:rPr>
-          <w:rFonts w:cstheme="minorHAnsi"/>
-          <w:color w:val="C00000"/>
-          <w:sz w:val="25"/>
-          <w:szCs w:val="25"/>
-          <w:shd w:val="clear" w:color="auto" w:fill="FFFFFF"/>
-        </w:rPr>
-        <w:t xml:space="preserve">Please list </w:t>
-      </w:r>
-      <w:proofErr w:type="gramStart"/>
-      <w:r>
-        <w:rPr>
-          <w:rFonts w:cstheme="minorHAnsi"/>
-          <w:color w:val="C00000"/>
-          <w:sz w:val="25"/>
-          <w:szCs w:val="25"/>
-          <w:shd w:val="clear" w:color="auto" w:fill="FFFFFF"/>
-        </w:rPr>
-        <w:t>all of</w:t>
-      </w:r>
-      <w:proofErr w:type="gramEnd"/>
-      <w:r>
-        <w:rPr>
-          <w:rFonts w:cstheme="minorHAnsi"/>
-          <w:color w:val="C00000"/>
-          <w:sz w:val="25"/>
-          <w:szCs w:val="25"/>
-          <w:shd w:val="clear" w:color="auto" w:fill="FFFFFF"/>
-        </w:rPr>
-        <w:t xml:space="preserve"> your chosen questions in numeric order</w:t>
-      </w:r>
-    </w:p>
-    <w:p>
-      <w:pPr>
-        <w:ind w:firstLine="720"/>
-        <w:rPr>
-          <w:rFonts w:cstheme="minorHAnsi"/>
-          <w:color w:val="000000"/>
-          <w:sz w:val="25"/>
-          <w:szCs w:val="25"/>
-          <w:shd w:val="clear" w:color="auto" w:fill="FFFFFF"/>
-        </w:rPr>
-      </w:pPr>
-    </w:p>
-    <w:p>
-      <w:pPr>
-        <w:ind w:firstLine="720"/>
-        <w:rPr>
-          <w:rFonts w:cstheme="minorHAnsi"/>
-          <w:b/>
-          <w:bCs/>
-          <w:color w:val="000000"/>
-          <w:sz w:val="25"/>
-          <w:szCs w:val="25"/>
-          <w:shd w:val="clear" w:color="auto" w:fill="FFFFFF"/>
-        </w:rPr>
-      </w:pPr>
-      <w:r>
-        <w:rPr>
-          <w:rFonts w:cstheme="minorHAnsi"/>
-          <w:b/>
-          <w:bCs/>
-          <w:color w:val="000000"/>
-          <w:sz w:val="25"/>
-          <w:szCs w:val="25"/>
-          <w:shd w:val="clear" w:color="auto" w:fill="FFFFFF"/>
-        </w:rPr>
-        <w:t>Phil:</w:t>
-      </w:r>
-    </w:p>
-    <w:p>
-      <w:pPr>
-        <w:ind w:firstLine="720"/>
-        <w:rPr>
-          <w:rFonts w:cstheme="minorHAnsi"/>
-          <w:color w:val="000000"/>
-          <w:sz w:val="25"/>
-          <w:szCs w:val="25"/>
-          <w:shd w:val="clear" w:color="auto" w:fill="FFFFFF"/>
-        </w:rPr>
-      </w:pPr>
-      <w:r>
-        <w:rPr>
-          <w:rFonts w:cstheme="minorHAnsi"/>
-          <w:b/>
-          <w:bCs/>
-          <w:color w:val="000000"/>
-          <w:sz w:val="25"/>
-          <w:szCs w:val="25"/>
-          <w:shd w:val="clear" w:color="auto" w:fill="FFFFFF"/>
-        </w:rPr>
-        <w:tab/>
-      </w:r>
-      <w:r>
-        <w:rPr>
-          <w:rFonts w:cstheme="minorHAnsi"/>
-          <w:color w:val="C00000"/>
-          <w:sz w:val="25"/>
-          <w:szCs w:val="25"/>
-          <w:shd w:val="clear" w:color="auto" w:fill="FFFFFF"/>
-        </w:rPr>
-        <w:t xml:space="preserve">Please list </w:t>
-      </w:r>
-      <w:proofErr w:type="gramStart"/>
-      <w:r>
-        <w:rPr>
-          <w:rFonts w:cstheme="minorHAnsi"/>
-          <w:color w:val="C00000"/>
-          <w:sz w:val="25"/>
-          <w:szCs w:val="25"/>
-          <w:shd w:val="clear" w:color="auto" w:fill="FFFFFF"/>
-        </w:rPr>
-        <w:t>all of</w:t>
-      </w:r>
-      <w:proofErr w:type="gramEnd"/>
-      <w:r>
-        <w:rPr>
-          <w:rFonts w:cstheme="minorHAnsi"/>
-          <w:color w:val="C00000"/>
-          <w:sz w:val="25"/>
-          <w:szCs w:val="25"/>
-          <w:shd w:val="clear" w:color="auto" w:fill="FFFFFF"/>
-        </w:rPr>
-        <w:t xml:space="preserve"> your chosen questions in numeric order</w:t>
+        <w:t>Please list all of your chosen questions in numeric order</w:t>
       </w:r>
     </w:p>
     <w:p>
@@ -1731,16 +1644,6 @@
       </w:r>
     </w:p>
     <w:p>
-      <w:pPr>
-        <w:ind w:firstLine="720"/>
-        <w:rPr>
-          <w:rFonts w:cstheme="minorHAnsi"/>
-          <w:color w:val="000000"/>
-          <w:sz w:val="25"/>
-          <w:szCs w:val="25"/>
-          <w:shd w:val="clear" w:color="auto" w:fill="FFFFFF"/>
-        </w:rPr>
-      </w:pPr>
       <w:r>
         <w:rPr>
           <w:rFonts w:cstheme="minorHAnsi"/>
@@ -1754,6 +1657,551 @@
         <w:tab/>
       </w:r>
       <w:r>
+        <w:t>A boxplot of payroll by owner sex, to see initial discrepancies:</w:t>
+      </w:r>
+    </w:p>
+    <w:p>
+      <w:r>
+        <w:rPr>
+          <w:noProof/>
+        </w:rPr>
+        <w:drawing>
+          <wp:inline distT="0" distB="0" distL="0" distR="0" wp14:anchorId="0916BB49" wp14:editId="481B9565">
+            <wp:extent cx="5562600" cy="3533775"/>
+            <wp:effectExtent l="0" t="0" r="0" b="0"/>
+            <wp:docPr id="10" name="Picture 10" descr="Chart, box and whisker chart&#10;&#10;Description automatically generated"/>
+            <wp:cNvGraphicFramePr>
+              <a:graphicFrameLocks xmlns:a="http://schemas.openxmlformats.org/drawingml/2006/main" noChangeAspect="1"/>
+            </wp:cNvGraphicFramePr>
+            <a:graphic xmlns:a="http://schemas.openxmlformats.org/drawingml/2006/main">
+              <a:graphicData uri="http://schemas.openxmlformats.org/drawingml/2006/picture">
+                <pic:pic xmlns:pic="http://schemas.openxmlformats.org/drawingml/2006/picture">
+                  <pic:nvPicPr>
+                    <pic:cNvPr id="2" name="Picture 2" descr="Chart, box and whisker chart&#10;&#10;Description automatically generated"/>
+                    <pic:cNvPicPr>
+                      <a:picLocks noChangeAspect="1" noChangeArrowheads="1"/>
+                    </pic:cNvPicPr>
+                  </pic:nvPicPr>
+                  <pic:blipFill>
+                    <a:blip r:embed="rId13">
+                      <a:extLst>
+                        <a:ext uri="{28A0092B-C50C-407E-A947-70E740481C1C}">
+                          <a14:useLocalDpi xmlns:a14="http://schemas.microsoft.com/office/drawing/2010/main" val="0"/>
+                        </a:ext>
+                      </a:extLst>
+                    </a:blip>
+                    <a:srcRect/>
+                    <a:stretch>
+                      <a:fillRect/>
+                    </a:stretch>
+                  </pic:blipFill>
+                  <pic:spPr bwMode="auto">
+                    <a:xfrm>
+                      <a:off x="0" y="0"/>
+                      <a:ext cx="5562600" cy="3533775"/>
+                    </a:xfrm>
+                    <a:prstGeom prst="rect">
+                      <a:avLst/>
+                    </a:prstGeom>
+                    <a:noFill/>
+                    <a:ln>
+                      <a:noFill/>
+                    </a:ln>
+                  </pic:spPr>
+                </pic:pic>
+              </a:graphicData>
+            </a:graphic>
+          </wp:inline>
+        </w:drawing>
+      </w:r>
+    </w:p>
+    <w:p>
+      <w:r>
+        <w:t>Clearly, these are all right skewed, with the amount of skew being higher for Male owned companies.</w:t>
+      </w:r>
+    </w:p>
+    <w:p>
+      <w:r>
+        <w:br w:type="page"/>
+      </w:r>
+    </w:p>
+    <w:p>
+      <w:r>
+        <w:lastRenderedPageBreak/>
+        <w:t>Two bar graphs of median Payroll by owner sex:</w:t>
+      </w:r>
+    </w:p>
+    <w:p>
+      <w:r>
+        <w:rPr>
+          <w:noProof/>
+        </w:rPr>
+        <w:drawing>
+          <wp:inline distT="0" distB="0" distL="0" distR="0" wp14:anchorId="653F0E2B" wp14:editId="3F0F7697">
+            <wp:extent cx="5943600" cy="3754120"/>
+            <wp:effectExtent l="0" t="0" r="0" b="0"/>
+            <wp:docPr id="11" name="Picture 11" descr="Chart, bar chart&#10;&#10;Description automatically generated"/>
+            <wp:cNvGraphicFramePr>
+              <a:graphicFrameLocks xmlns:a="http://schemas.openxmlformats.org/drawingml/2006/main" noChangeAspect="1"/>
+            </wp:cNvGraphicFramePr>
+            <a:graphic xmlns:a="http://schemas.openxmlformats.org/drawingml/2006/main">
+              <a:graphicData uri="http://schemas.openxmlformats.org/drawingml/2006/picture">
+                <pic:pic xmlns:pic="http://schemas.openxmlformats.org/drawingml/2006/picture">
+                  <pic:nvPicPr>
+                    <pic:cNvPr id="3" name="Picture 3" descr="Chart, bar chart&#10;&#10;Description automatically generated"/>
+                    <pic:cNvPicPr>
+                      <a:picLocks noChangeAspect="1" noChangeArrowheads="1"/>
+                    </pic:cNvPicPr>
+                  </pic:nvPicPr>
+                  <pic:blipFill>
+                    <a:blip r:embed="rId14">
+                      <a:extLst>
+                        <a:ext uri="{28A0092B-C50C-407E-A947-70E740481C1C}">
+                          <a14:useLocalDpi xmlns:a14="http://schemas.microsoft.com/office/drawing/2010/main" val="0"/>
+                        </a:ext>
+                      </a:extLst>
+                    </a:blip>
+                    <a:srcRect/>
+                    <a:stretch>
+                      <a:fillRect/>
+                    </a:stretch>
+                  </pic:blipFill>
+                  <pic:spPr bwMode="auto">
+                    <a:xfrm>
+                      <a:off x="0" y="0"/>
+                      <a:ext cx="5943600" cy="3754120"/>
+                    </a:xfrm>
+                    <a:prstGeom prst="rect">
+                      <a:avLst/>
+                    </a:prstGeom>
+                    <a:noFill/>
+                    <a:ln>
+                      <a:noFill/>
+                    </a:ln>
+                  </pic:spPr>
+                </pic:pic>
+              </a:graphicData>
+            </a:graphic>
+          </wp:inline>
+        </w:drawing>
+      </w:r>
+    </w:p>
+    <w:p>
+      <w:r>
+        <w:rPr>
+          <w:noProof/>
+        </w:rPr>
+        <w:drawing>
+          <wp:inline distT="0" distB="0" distL="0" distR="0" wp14:anchorId="4F455912" wp14:editId="3276D5B1">
+            <wp:extent cx="5943600" cy="3723005"/>
+            <wp:effectExtent l="0" t="0" r="0" b="0"/>
+            <wp:docPr id="4" name="Picture 4" descr="Chart, bar chart&#10;&#10;Description automatically generated"/>
+            <wp:cNvGraphicFramePr>
+              <a:graphicFrameLocks xmlns:a="http://schemas.openxmlformats.org/drawingml/2006/main" noChangeAspect="1"/>
+            </wp:cNvGraphicFramePr>
+            <a:graphic xmlns:a="http://schemas.openxmlformats.org/drawingml/2006/main">
+              <a:graphicData uri="http://schemas.openxmlformats.org/drawingml/2006/picture">
+                <pic:pic xmlns:pic="http://schemas.openxmlformats.org/drawingml/2006/picture">
+                  <pic:nvPicPr>
+                    <pic:cNvPr id="4" name="Picture 4" descr="Chart, bar chart&#10;&#10;Description automatically generated"/>
+                    <pic:cNvPicPr>
+                      <a:picLocks noChangeAspect="1" noChangeArrowheads="1"/>
+                    </pic:cNvPicPr>
+                  </pic:nvPicPr>
+                  <pic:blipFill>
+                    <a:blip r:embed="rId15">
+                      <a:extLst>
+                        <a:ext uri="{28A0092B-C50C-407E-A947-70E740481C1C}">
+                          <a14:useLocalDpi xmlns:a14="http://schemas.microsoft.com/office/drawing/2010/main" val="0"/>
+                        </a:ext>
+                      </a:extLst>
+                    </a:blip>
+                    <a:srcRect/>
+                    <a:stretch>
+                      <a:fillRect/>
+                    </a:stretch>
+                  </pic:blipFill>
+                  <pic:spPr bwMode="auto">
+                    <a:xfrm>
+                      <a:off x="0" y="0"/>
+                      <a:ext cx="5943600" cy="3723005"/>
+                    </a:xfrm>
+                    <a:prstGeom prst="rect">
+                      <a:avLst/>
+                    </a:prstGeom>
+                    <a:noFill/>
+                    <a:ln>
+                      <a:noFill/>
+                    </a:ln>
+                  </pic:spPr>
+                </pic:pic>
+              </a:graphicData>
+            </a:graphic>
+          </wp:inline>
+        </w:drawing>
+      </w:r>
+    </w:p>
+    <w:p>
+      <w:r>
+        <w:t>We see the difference is starker for the us data as opposed to the states data. (note different scales)</w:t>
+      </w:r>
+    </w:p>
+    <w:p>
+      <w:pPr>
+        <w:rPr>
+          <w:noProof/>
+        </w:rPr>
+      </w:pPr>
+      <w:r>
+        <w:lastRenderedPageBreak/>
+        <w:t>Sales vs Employees Scatter plot (zoomed in):</w:t>
+      </w:r>
+      <w:r>
+        <w:rPr>
+          <w:noProof/>
+        </w:rPr>
+        <w:t xml:space="preserve"> </w:t>
+      </w:r>
+    </w:p>
+    <w:p>
+      <w:r>
+        <w:rPr>
+          <w:noProof/>
+        </w:rPr>
+        <w:drawing>
+          <wp:inline distT="0" distB="0" distL="0" distR="0" wp14:anchorId="13F0AC17" wp14:editId="13069818">
+            <wp:extent cx="5943600" cy="3472180"/>
+            <wp:effectExtent l="0" t="0" r="0" b="0"/>
+            <wp:docPr id="7" name="Picture 7" descr="Chart&#10;&#10;Description automatically generated"/>
+            <wp:cNvGraphicFramePr>
+              <a:graphicFrameLocks xmlns:a="http://schemas.openxmlformats.org/drawingml/2006/main" noChangeAspect="1"/>
+            </wp:cNvGraphicFramePr>
+            <a:graphic xmlns:a="http://schemas.openxmlformats.org/drawingml/2006/main">
+              <a:graphicData uri="http://schemas.openxmlformats.org/drawingml/2006/picture">
+                <pic:pic xmlns:pic="http://schemas.openxmlformats.org/drawingml/2006/picture">
+                  <pic:nvPicPr>
+                    <pic:cNvPr id="7" name="Picture 7" descr="Chart&#10;&#10;Description automatically generated"/>
+                    <pic:cNvPicPr>
+                      <a:picLocks noChangeAspect="1" noChangeArrowheads="1"/>
+                    </pic:cNvPicPr>
+                  </pic:nvPicPr>
+                  <pic:blipFill>
+                    <a:blip r:embed="rId16">
+                      <a:extLst>
+                        <a:ext uri="{28A0092B-C50C-407E-A947-70E740481C1C}">
+                          <a14:useLocalDpi xmlns:a14="http://schemas.microsoft.com/office/drawing/2010/main" val="0"/>
+                        </a:ext>
+                      </a:extLst>
+                    </a:blip>
+                    <a:srcRect/>
+                    <a:stretch>
+                      <a:fillRect/>
+                    </a:stretch>
+                  </pic:blipFill>
+                  <pic:spPr bwMode="auto">
+                    <a:xfrm>
+                      <a:off x="0" y="0"/>
+                      <a:ext cx="5943600" cy="3472180"/>
+                    </a:xfrm>
+                    <a:prstGeom prst="rect">
+                      <a:avLst/>
+                    </a:prstGeom>
+                    <a:noFill/>
+                    <a:ln>
+                      <a:noFill/>
+                    </a:ln>
+                  </pic:spPr>
+                </pic:pic>
+              </a:graphicData>
+            </a:graphic>
+          </wp:inline>
+        </w:drawing>
+      </w:r>
+    </w:p>
+    <w:p>
+      <w:r>
+        <w:rPr>
+          <w:noProof/>
+        </w:rPr>
+        <w:drawing>
+          <wp:inline distT="0" distB="0" distL="0" distR="0" wp14:anchorId="7F058ADC" wp14:editId="12AD1854">
+            <wp:extent cx="5943600" cy="2905125"/>
+            <wp:effectExtent l="0" t="0" r="0" b="9525"/>
+            <wp:docPr id="5" name="Picture 5" descr="Chart, scatter chart&#10;&#10;Description automatically generated"/>
+            <wp:cNvGraphicFramePr>
+              <a:graphicFrameLocks xmlns:a="http://schemas.openxmlformats.org/drawingml/2006/main" noChangeAspect="1"/>
+            </wp:cNvGraphicFramePr>
+            <a:graphic xmlns:a="http://schemas.openxmlformats.org/drawingml/2006/main">
+              <a:graphicData uri="http://schemas.openxmlformats.org/drawingml/2006/picture">
+                <pic:pic xmlns:pic="http://schemas.openxmlformats.org/drawingml/2006/picture">
+                  <pic:nvPicPr>
+                    <pic:cNvPr id="5" name="Picture 5" descr="Chart, scatter chart&#10;&#10;Description automatically generated"/>
+                    <pic:cNvPicPr>
+                      <a:picLocks noChangeAspect="1" noChangeArrowheads="1"/>
+                    </pic:cNvPicPr>
+                  </pic:nvPicPr>
+                  <pic:blipFill>
+                    <a:blip r:embed="rId17">
+                      <a:extLst>
+                        <a:ext uri="{28A0092B-C50C-407E-A947-70E740481C1C}">
+                          <a14:useLocalDpi xmlns:a14="http://schemas.microsoft.com/office/drawing/2010/main" val="0"/>
+                        </a:ext>
+                      </a:extLst>
+                    </a:blip>
+                    <a:srcRect/>
+                    <a:stretch>
+                      <a:fillRect/>
+                    </a:stretch>
+                  </pic:blipFill>
+                  <pic:spPr bwMode="auto">
+                    <a:xfrm>
+                      <a:off x="0" y="0"/>
+                      <a:ext cx="5943600" cy="2905125"/>
+                    </a:xfrm>
+                    <a:prstGeom prst="rect">
+                      <a:avLst/>
+                    </a:prstGeom>
+                    <a:noFill/>
+                    <a:ln>
+                      <a:noFill/>
+                    </a:ln>
+                  </pic:spPr>
+                </pic:pic>
+              </a:graphicData>
+            </a:graphic>
+          </wp:inline>
+        </w:drawing>
+      </w:r>
+    </w:p>
+    <w:p>
+      <w:r>
+        <w:t>Of note, a number of male owned companies have rather higher sales per employee than the general trend.  Why this occurs would be an interesting question for further study.</w:t>
+      </w:r>
+    </w:p>
+    <w:p>
+      <w:r>
+        <w:t xml:space="preserve">Also, the high-end outliers seem to also be </w:t>
+      </w:r>
+      <w:r>
+        <w:t>above</w:t>
+      </w:r>
+      <w:r>
+        <w:t xml:space="preserve"> the lower-end trend, this is also worth looking into with a larger dataset.</w:t>
+      </w:r>
+    </w:p>
+    <w:p>
+      <w:r>
+        <w:br w:type="page"/>
+      </w:r>
+    </w:p>
+    <w:p>
+      <w:pPr>
+        <w:rPr>
+          <w:noProof/>
+        </w:rPr>
+      </w:pPr>
+      <w:r>
+        <w:lastRenderedPageBreak/>
+        <w:t>Payroll vs Sales scatter plots (full and zoomed in):</w:t>
+      </w:r>
+      <w:r>
+        <w:rPr>
+          <w:noProof/>
+        </w:rPr>
+        <w:t xml:space="preserve"> </w:t>
+      </w:r>
+    </w:p>
+    <w:p>
+      <w:r>
+        <w:rPr>
+          <w:noProof/>
+        </w:rPr>
+        <w:drawing>
+          <wp:inline distT="0" distB="0" distL="0" distR="0" wp14:anchorId="158B127A" wp14:editId="1350A27F">
+            <wp:extent cx="5943600" cy="3045460"/>
+            <wp:effectExtent l="0" t="0" r="0" b="2540"/>
+            <wp:docPr id="8" name="Picture 8" descr="Chart, scatter chart&#10;&#10;Description automatically generated"/>
+            <wp:cNvGraphicFramePr>
+              <a:graphicFrameLocks xmlns:a="http://schemas.openxmlformats.org/drawingml/2006/main" noChangeAspect="1"/>
+            </wp:cNvGraphicFramePr>
+            <a:graphic xmlns:a="http://schemas.openxmlformats.org/drawingml/2006/main">
+              <a:graphicData uri="http://schemas.openxmlformats.org/drawingml/2006/picture">
+                <pic:pic xmlns:pic="http://schemas.openxmlformats.org/drawingml/2006/picture">
+                  <pic:nvPicPr>
+                    <pic:cNvPr id="8" name="Picture 8" descr="Chart, scatter chart&#10;&#10;Description automatically generated"/>
+                    <pic:cNvPicPr>
+                      <a:picLocks noChangeAspect="1" noChangeArrowheads="1"/>
+                    </pic:cNvPicPr>
+                  </pic:nvPicPr>
+                  <pic:blipFill>
+                    <a:blip r:embed="rId18">
+                      <a:extLst>
+                        <a:ext uri="{28A0092B-C50C-407E-A947-70E740481C1C}">
+                          <a14:useLocalDpi xmlns:a14="http://schemas.microsoft.com/office/drawing/2010/main" val="0"/>
+                        </a:ext>
+                      </a:extLst>
+                    </a:blip>
+                    <a:srcRect/>
+                    <a:stretch>
+                      <a:fillRect/>
+                    </a:stretch>
+                  </pic:blipFill>
+                  <pic:spPr bwMode="auto">
+                    <a:xfrm>
+                      <a:off x="0" y="0"/>
+                      <a:ext cx="5943600" cy="3045460"/>
+                    </a:xfrm>
+                    <a:prstGeom prst="rect">
+                      <a:avLst/>
+                    </a:prstGeom>
+                    <a:noFill/>
+                    <a:ln>
+                      <a:noFill/>
+                    </a:ln>
+                  </pic:spPr>
+                </pic:pic>
+              </a:graphicData>
+            </a:graphic>
+          </wp:inline>
+        </w:drawing>
+      </w:r>
+    </w:p>
+    <w:p>
+      <w:r>
+        <w:rPr>
+          <w:noProof/>
+        </w:rPr>
+        <w:drawing>
+          <wp:inline distT="0" distB="0" distL="0" distR="0" wp14:anchorId="1776A341" wp14:editId="3D61A22C">
+            <wp:extent cx="5943600" cy="3393440"/>
+            <wp:effectExtent l="0" t="0" r="0" b="0"/>
+            <wp:docPr id="6" name="Picture 6" descr="Chart, scatter chart&#10;&#10;Description automatically generated"/>
+            <wp:cNvGraphicFramePr>
+              <a:graphicFrameLocks xmlns:a="http://schemas.openxmlformats.org/drawingml/2006/main" noChangeAspect="1"/>
+            </wp:cNvGraphicFramePr>
+            <a:graphic xmlns:a="http://schemas.openxmlformats.org/drawingml/2006/main">
+              <a:graphicData uri="http://schemas.openxmlformats.org/drawingml/2006/picture">
+                <pic:pic xmlns:pic="http://schemas.openxmlformats.org/drawingml/2006/picture">
+                  <pic:nvPicPr>
+                    <pic:cNvPr id="6" name="Picture 6" descr="Chart, scatter chart&#10;&#10;Description automatically generated"/>
+                    <pic:cNvPicPr>
+                      <a:picLocks noChangeAspect="1" noChangeArrowheads="1"/>
+                    </pic:cNvPicPr>
+                  </pic:nvPicPr>
+                  <pic:blipFill>
+                    <a:blip r:embed="rId19">
+                      <a:extLst>
+                        <a:ext uri="{28A0092B-C50C-407E-A947-70E740481C1C}">
+                          <a14:useLocalDpi xmlns:a14="http://schemas.microsoft.com/office/drawing/2010/main" val="0"/>
+                        </a:ext>
+                      </a:extLst>
+                    </a:blip>
+                    <a:srcRect/>
+                    <a:stretch>
+                      <a:fillRect/>
+                    </a:stretch>
+                  </pic:blipFill>
+                  <pic:spPr bwMode="auto">
+                    <a:xfrm>
+                      <a:off x="0" y="0"/>
+                      <a:ext cx="5943600" cy="3393440"/>
+                    </a:xfrm>
+                    <a:prstGeom prst="rect">
+                      <a:avLst/>
+                    </a:prstGeom>
+                    <a:noFill/>
+                    <a:ln>
+                      <a:noFill/>
+                    </a:ln>
+                  </pic:spPr>
+                </pic:pic>
+              </a:graphicData>
+            </a:graphic>
+          </wp:inline>
+        </w:drawing>
+      </w:r>
+    </w:p>
+    <w:p>
+      <w:r>
+        <w:t>We see that a number of male owned businesses have a lower ratio of Payroll to Sales than the general trend.  These also seem to be the same Sales numbers as those of the higher performing companies from the previous section.  This is interesting, and the cause thereof also worthy of further study.</w:t>
+      </w:r>
+    </w:p>
+    <w:p>
+      <w:r>
+        <w:t>Also, the high-end outliers seem to also be below the lower-end trend, this is also worth looking into with a larger dataset.</w:t>
+      </w:r>
+    </w:p>
+    <w:p/>
+    <w:p>
+      <w:r>
+        <w:t>Payroll vs Employees scatter plot:</w:t>
+      </w:r>
+    </w:p>
+    <w:p>
+      <w:pPr>
+        <w:ind w:firstLine="720"/>
+        <w:rPr>
+          <w:rFonts w:cstheme="minorHAnsi"/>
+          <w:color w:val="000000"/>
+          <w:sz w:val="25"/>
+          <w:szCs w:val="25"/>
+          <w:shd w:val="clear" w:color="auto" w:fill="FFFFFF"/>
+        </w:rPr>
+      </w:pPr>
+      <w:r>
+        <w:rPr>
+          <w:noProof/>
+        </w:rPr>
+        <w:drawing>
+          <wp:inline distT="0" distB="0" distL="0" distR="0" wp14:anchorId="6597363E" wp14:editId="7508D491">
+            <wp:extent cx="5943600" cy="3503930"/>
+            <wp:effectExtent l="0" t="0" r="0" b="1270"/>
+            <wp:docPr id="9" name="Picture 9" descr="Chart&#10;&#10;Description automatically generated"/>
+            <wp:cNvGraphicFramePr>
+              <a:graphicFrameLocks xmlns:a="http://schemas.openxmlformats.org/drawingml/2006/main" noChangeAspect="1"/>
+            </wp:cNvGraphicFramePr>
+            <a:graphic xmlns:a="http://schemas.openxmlformats.org/drawingml/2006/main">
+              <a:graphicData uri="http://schemas.openxmlformats.org/drawingml/2006/picture">
+                <pic:pic xmlns:pic="http://schemas.openxmlformats.org/drawingml/2006/picture">
+                  <pic:nvPicPr>
+                    <pic:cNvPr id="9" name="Picture 9" descr="Chart&#10;&#10;Description automatically generated"/>
+                    <pic:cNvPicPr>
+                      <a:picLocks noChangeAspect="1" noChangeArrowheads="1"/>
+                    </pic:cNvPicPr>
+                  </pic:nvPicPr>
+                  <pic:blipFill>
+                    <a:blip r:embed="rId20">
+                      <a:extLst>
+                        <a:ext uri="{28A0092B-C50C-407E-A947-70E740481C1C}">
+                          <a14:useLocalDpi xmlns:a14="http://schemas.microsoft.com/office/drawing/2010/main" val="0"/>
+                        </a:ext>
+                      </a:extLst>
+                    </a:blip>
+                    <a:srcRect/>
+                    <a:stretch>
+                      <a:fillRect/>
+                    </a:stretch>
+                  </pic:blipFill>
+                  <pic:spPr bwMode="auto">
+                    <a:xfrm>
+                      <a:off x="0" y="0"/>
+                      <a:ext cx="5943600" cy="3503930"/>
+                    </a:xfrm>
+                    <a:prstGeom prst="rect">
+                      <a:avLst/>
+                    </a:prstGeom>
+                    <a:noFill/>
+                    <a:ln>
+                      <a:noFill/>
+                    </a:ln>
+                  </pic:spPr>
+                </pic:pic>
+              </a:graphicData>
+            </a:graphic>
+          </wp:inline>
+        </w:drawing>
+      </w:r>
+      <w:r>
         <w:rPr>
           <w:rFonts w:cstheme="minorHAnsi"/>
           <w:color w:val="C00000"/>
@@ -1761,57 +2209,150 @@
           <w:szCs w:val="25"/>
           <w:shd w:val="clear" w:color="auto" w:fill="FFFFFF"/>
         </w:rPr>
+        <w:t xml:space="preserve"> </w:t>
+      </w:r>
+    </w:p>
+    <w:p>
+      <w:pPr>
+        <w:ind w:firstLine="720"/>
+        <w:rPr>
+          <w:rFonts w:cstheme="minorHAnsi"/>
+          <w:color w:val="000000"/>
+          <w:sz w:val="25"/>
+          <w:szCs w:val="25"/>
+          <w:shd w:val="clear" w:color="auto" w:fill="FFFFFF"/>
+        </w:rPr>
+      </w:pPr>
+      <w:r>
+        <w:rPr>
+          <w:rFonts w:cstheme="minorHAnsi"/>
+          <w:color w:val="000000"/>
+          <w:sz w:val="25"/>
+          <w:szCs w:val="25"/>
+          <w:shd w:val="clear" w:color="auto" w:fill="FFFFFF"/>
+        </w:rPr>
+        <w:t>Overall some companies are a bit higher than the trend and some are lower but not in any seemingly significant way (the outlier trend seems to match the rest of the data) implying the payroll to employee ratio is fairly standard, which is somewhat curious, and worthy of further study.</w:t>
+      </w:r>
+    </w:p>
+    <w:p>
+      <w:pPr>
+        <w:ind w:firstLine="720"/>
+        <w:rPr>
+          <w:rFonts w:cstheme="minorHAnsi"/>
+          <w:color w:val="000000"/>
+          <w:sz w:val="25"/>
+          <w:szCs w:val="25"/>
+          <w:shd w:val="clear" w:color="auto" w:fill="FFFFFF"/>
+        </w:rPr>
+      </w:pPr>
+    </w:p>
+    <w:p>
+      <w:pPr>
+        <w:ind w:firstLine="720"/>
+        <w:rPr>
+          <w:rFonts w:cstheme="minorHAnsi"/>
+          <w:b/>
+          <w:bCs/>
+          <w:color w:val="000000"/>
+          <w:sz w:val="25"/>
+          <w:szCs w:val="25"/>
+          <w:shd w:val="clear" w:color="auto" w:fill="FFFFFF"/>
+        </w:rPr>
+      </w:pPr>
+      <w:r>
+        <w:rPr>
+          <w:rFonts w:cstheme="minorHAnsi"/>
+          <w:b/>
+          <w:bCs/>
+          <w:color w:val="000000"/>
+          <w:sz w:val="25"/>
+          <w:szCs w:val="25"/>
+          <w:shd w:val="clear" w:color="auto" w:fill="FFFFFF"/>
+        </w:rPr>
+        <w:t>Phil</w:t>
+      </w:r>
+      <w:r>
+        <w:rPr>
+          <w:rFonts w:cstheme="minorHAnsi"/>
+          <w:b/>
+          <w:bCs/>
+          <w:color w:val="000000"/>
+          <w:sz w:val="25"/>
+          <w:szCs w:val="25"/>
+          <w:shd w:val="clear" w:color="auto" w:fill="FFFFFF"/>
+        </w:rPr>
+        <w:t>:</w:t>
+      </w:r>
+    </w:p>
+    <w:p>
+      <w:pPr>
+        <w:ind w:firstLine="720"/>
+        <w:rPr>
+          <w:rFonts w:cstheme="minorHAnsi"/>
+          <w:color w:val="000000"/>
+          <w:sz w:val="25"/>
+          <w:szCs w:val="25"/>
+          <w:shd w:val="clear" w:color="auto" w:fill="FFFFFF"/>
+        </w:rPr>
+      </w:pPr>
+      <w:r>
+        <w:rPr>
+          <w:rFonts w:cstheme="minorHAnsi"/>
+          <w:b/>
+          <w:bCs/>
+          <w:color w:val="000000"/>
+          <w:sz w:val="25"/>
+          <w:szCs w:val="25"/>
+          <w:shd w:val="clear" w:color="auto" w:fill="FFFFFF"/>
+        </w:rPr>
+        <w:tab/>
+      </w:r>
+      <w:r>
+        <w:rPr>
+          <w:rFonts w:cstheme="minorHAnsi"/>
+          <w:color w:val="C00000"/>
+          <w:sz w:val="25"/>
+          <w:szCs w:val="25"/>
+          <w:shd w:val="clear" w:color="auto" w:fill="FFFFFF"/>
+        </w:rPr>
         <w:t xml:space="preserve">Please list your findings and visuals numerically based on order of questions mentioned above.  Don’t forget to comment your findings below each of your visuals. </w:t>
       </w:r>
     </w:p>
     <w:p>
       <w:pPr>
-        <w:ind w:firstLine="720"/>
-        <w:rPr>
-          <w:rFonts w:cstheme="minorHAnsi"/>
-          <w:color w:val="000000"/>
-          <w:sz w:val="25"/>
-          <w:szCs w:val="25"/>
-          <w:shd w:val="clear" w:color="auto" w:fill="FFFFFF"/>
-        </w:rPr>
-      </w:pPr>
-    </w:p>
-    <w:p>
-      <w:pPr>
-        <w:ind w:firstLine="720"/>
-        <w:rPr>
-          <w:rFonts w:cstheme="minorHAnsi"/>
-          <w:color w:val="000000"/>
-          <w:sz w:val="25"/>
-          <w:szCs w:val="25"/>
-          <w:shd w:val="clear" w:color="auto" w:fill="FFFFFF"/>
-        </w:rPr>
-      </w:pPr>
-    </w:p>
-    <w:p>
-      <w:pPr>
-        <w:ind w:firstLine="720"/>
-        <w:rPr>
-          <w:rFonts w:cstheme="minorHAnsi"/>
-          <w:b/>
-          <w:bCs/>
-          <w:color w:val="000000"/>
-          <w:sz w:val="25"/>
-          <w:szCs w:val="25"/>
-          <w:shd w:val="clear" w:color="auto" w:fill="FFFFFF"/>
-        </w:rPr>
-      </w:pPr>
-      <w:r>
-        <w:rPr>
-          <w:rFonts w:cstheme="minorHAnsi"/>
-          <w:b/>
-          <w:bCs/>
-          <w:color w:val="000000"/>
-          <w:sz w:val="25"/>
-          <w:szCs w:val="25"/>
-          <w:shd w:val="clear" w:color="auto" w:fill="FFFFFF"/>
-        </w:rPr>
-        <w:t>Phil</w:t>
+        <w:rPr>
+          <w:rFonts w:cstheme="minorHAnsi"/>
+          <w:color w:val="000000"/>
+          <w:sz w:val="25"/>
+          <w:szCs w:val="25"/>
+          <w:shd w:val="clear" w:color="auto" w:fill="FFFFFF"/>
+        </w:rPr>
+      </w:pPr>
+    </w:p>
+    <w:p>
+      <w:pPr>
+        <w:ind w:firstLine="720"/>
+        <w:rPr>
+          <w:rFonts w:cstheme="minorHAnsi"/>
+          <w:b/>
+          <w:bCs/>
+          <w:color w:val="000000"/>
+          <w:sz w:val="25"/>
+          <w:szCs w:val="25"/>
+          <w:shd w:val="clear" w:color="auto" w:fill="FFFFFF"/>
+        </w:rPr>
+      </w:pPr>
+      <w:r>
+        <w:rPr>
+          <w:rFonts w:cstheme="minorHAnsi"/>
+          <w:b/>
+          <w:bCs/>
+          <w:color w:val="000000"/>
+          <w:sz w:val="25"/>
+          <w:szCs w:val="25"/>
+          <w:shd w:val="clear" w:color="auto" w:fill="FFFFFF"/>
+        </w:rPr>
+        <w:t>Sharif</w:t>
       </w:r>
       <w:r>
         <w:rPr>
@@ -1852,107 +2393,24 @@
       <w:r>
         <w:rPr>
           <w:rFonts w:cstheme="minorHAnsi"/>
+          <w:color w:val="000000"/>
+          <w:sz w:val="25"/>
+          <w:szCs w:val="25"/>
+          <w:shd w:val="clear" w:color="auto" w:fill="FFFFFF"/>
+        </w:rPr>
+        <w:t>1. Based on my analysis I discovered that higher number of employees do dictate higher volume of sales:</w:t>
+      </w:r>
+    </w:p>
+    <w:p>
+      <w:pPr>
+        <w:ind w:firstLine="720"/>
+        <w:rPr>
+          <w:rFonts w:cstheme="minorHAnsi"/>
           <w:color w:val="C00000"/>
           <w:sz w:val="25"/>
           <w:szCs w:val="25"/>
           <w:shd w:val="clear" w:color="auto" w:fill="FFFFFF"/>
         </w:rPr>
-        <w:t xml:space="preserve">Please list your findings and visuals numerically based on order of questions mentioned above.  Don’t forget to comment your findings below each of your visuals. </w:t>
-      </w:r>
-    </w:p>
-    <w:p>
-      <w:pPr>
-        <w:rPr>
-          <w:rFonts w:cstheme="minorHAnsi"/>
-          <w:color w:val="000000"/>
-          <w:sz w:val="25"/>
-          <w:szCs w:val="25"/>
-          <w:shd w:val="clear" w:color="auto" w:fill="FFFFFF"/>
-        </w:rPr>
-      </w:pPr>
-    </w:p>
-    <w:p>
-      <w:pPr>
-        <w:ind w:firstLine="720"/>
-        <w:rPr>
-          <w:rFonts w:cstheme="minorHAnsi"/>
-          <w:b/>
-          <w:bCs/>
-          <w:color w:val="000000"/>
-          <w:sz w:val="25"/>
-          <w:szCs w:val="25"/>
-          <w:shd w:val="clear" w:color="auto" w:fill="FFFFFF"/>
-        </w:rPr>
-      </w:pPr>
-      <w:r>
-        <w:rPr>
-          <w:rFonts w:cstheme="minorHAnsi"/>
-          <w:b/>
-          <w:bCs/>
-          <w:color w:val="000000"/>
-          <w:sz w:val="25"/>
-          <w:szCs w:val="25"/>
-          <w:shd w:val="clear" w:color="auto" w:fill="FFFFFF"/>
-        </w:rPr>
-        <w:t>Sharif</w:t>
-      </w:r>
-      <w:r>
-        <w:rPr>
-          <w:rFonts w:cstheme="minorHAnsi"/>
-          <w:b/>
-          <w:bCs/>
-          <w:color w:val="000000"/>
-          <w:sz w:val="25"/>
-          <w:szCs w:val="25"/>
-          <w:shd w:val="clear" w:color="auto" w:fill="FFFFFF"/>
-        </w:rPr>
-        <w:t>:</w:t>
-      </w:r>
-    </w:p>
-    <w:p>
-      <w:pPr>
-        <w:ind w:firstLine="720"/>
-        <w:rPr>
-          <w:rFonts w:cstheme="minorHAnsi"/>
-          <w:color w:val="000000"/>
-          <w:sz w:val="25"/>
-          <w:szCs w:val="25"/>
-          <w:shd w:val="clear" w:color="auto" w:fill="FFFFFF"/>
-        </w:rPr>
-      </w:pPr>
-      <w:r>
-        <w:rPr>
-          <w:rFonts w:cstheme="minorHAnsi"/>
-          <w:b/>
-          <w:bCs/>
-          <w:color w:val="000000"/>
-          <w:sz w:val="25"/>
-          <w:szCs w:val="25"/>
-          <w:shd w:val="clear" w:color="auto" w:fill="FFFFFF"/>
-        </w:rPr>
-        <w:tab/>
-      </w:r>
-      <w:r>
-        <w:rPr>
-          <w:rFonts w:cstheme="minorHAnsi"/>
-          <w:color w:val="000000"/>
-          <w:sz w:val="25"/>
-          <w:szCs w:val="25"/>
-          <w:shd w:val="clear" w:color="auto" w:fill="FFFFFF"/>
-        </w:rPr>
-        <w:t>1. Based on my analysis I discovered that higher number of employees do dictate higher volume of sales:</w:t>
-      </w:r>
-    </w:p>
-    <w:p>
-      <w:pPr>
-        <w:ind w:firstLine="720"/>
-        <w:rPr>
-          <w:rFonts w:cstheme="minorHAnsi"/>
-          <w:color w:val="C00000"/>
-          <w:sz w:val="25"/>
-          <w:szCs w:val="25"/>
-          <w:shd w:val="clear" w:color="auto" w:fill="FFFFFF"/>
-        </w:rPr>
       </w:pPr>
       <w:r>
         <w:rPr>
@@ -1963,6 +2421,7 @@
           <w:szCs w:val="25"/>
           <w:shd w:val="clear" w:color="auto" w:fill="FFFFFF"/>
         </w:rPr>
+        <w:lastRenderedPageBreak/>
         <w:drawing>
           <wp:inline distT="0" distB="0" distL="0" distR="0" wp14:anchorId="28005D5F" wp14:editId="48E90386">
             <wp:extent cx="6311345" cy="2493010"/>
@@ -1981,7 +2440,7 @@
                     </pic:cNvPicPr>
                   </pic:nvPicPr>
                   <pic:blipFill>
-                    <a:blip r:embed="rId13">
+                    <a:blip r:embed="rId21">
                       <a:extLst>
                         <a:ext uri="{28A0092B-C50C-407E-A947-70E740481C1C}">
                           <a14:useLocalDpi xmlns:a14="http://schemas.microsoft.com/office/drawing/2010/main" val="0"/>
@@ -2030,7 +2489,6 @@
           <w:szCs w:val="25"/>
           <w:shd w:val="clear" w:color="auto" w:fill="FFFFFF"/>
         </w:rPr>
-        <w:lastRenderedPageBreak/>
         <w:t>As seen from visualization above, while higher number of employees lead to higher volume of sales, that impact is not same for all group of employee</w:t>
       </w:r>
       <w:r>
@@ -2126,7 +2584,7 @@
                     </pic:cNvPicPr>
                   </pic:nvPicPr>
                   <pic:blipFill>
-                    <a:blip r:embed="rId14">
+                    <a:blip r:embed="rId22">
                       <a:extLst>
                         <a:ext uri="{28A0092B-C50C-407E-A947-70E740481C1C}">
                           <a14:useLocalDpi xmlns:a14="http://schemas.microsoft.com/office/drawing/2010/main" val="0"/>
@@ -2204,7 +2662,17 @@
           <w:szCs w:val="25"/>
           <w:shd w:val="clear" w:color="auto" w:fill="FFFFFF"/>
         </w:rPr>
-        <w:t>ght ownership shares without actual management stake in company.3. When checking data for 5 largest states based on number of employees, I found the following to be true:</w:t>
+        <w:t xml:space="preserve">ght ownership shares without actual management stake in company.3. When checking data for 5 largest states based on number of employees, I found the following to </w:t>
+      </w:r>
+      <w:r>
+        <w:rPr>
+          <w:rFonts w:cstheme="minorHAnsi"/>
+          <w:sz w:val="25"/>
+          <w:szCs w:val="25"/>
+          <w:shd w:val="clear" w:color="auto" w:fill="FFFFFF"/>
+        </w:rPr>
+        <w:lastRenderedPageBreak/>
+        <w:t>be true:</w:t>
       </w:r>
       <w:r>
         <w:rPr>
@@ -2232,7 +2700,7 @@
                     </pic:cNvPicPr>
                   </pic:nvPicPr>
                   <pic:blipFill>
-                    <a:blip r:embed="rId15">
+                    <a:blip r:embed="rId23">
                       <a:extLst>
                         <a:ext uri="{28A0092B-C50C-407E-A947-70E740481C1C}">
                           <a14:useLocalDpi xmlns:a14="http://schemas.microsoft.com/office/drawing/2010/main" val="0"/>
@@ -2281,7 +2749,6 @@
           <w:szCs w:val="25"/>
           <w:shd w:val="clear" w:color="auto" w:fill="FFFFFF"/>
         </w:rPr>
-        <w:lastRenderedPageBreak/>
         <w:t>I confirmed that share of employee categories within total number of employees are not the same. As seen above, employees of Hispanic origin only represent 1/7</w:t>
       </w:r>
       <w:r>
@@ -2471,12 +2938,6 @@
     <w:p>
       <w:pPr>
         <w:ind w:firstLine="720"/>
-        <w:rPr>
-          <w:rFonts w:cstheme="minorHAnsi"/>
-          <w:sz w:val="25"/>
-          <w:szCs w:val="25"/>
-          <w:shd w:val="clear" w:color="auto" w:fill="FFFFFF"/>
-        </w:rPr>
       </w:pPr>
       <w:r>
         <w:rPr>
@@ -2524,8 +2985,42 @@
           <w:shd w:val="clear" w:color="auto" w:fill="FFFFFF"/>
         </w:rPr>
         <w:tab/>
-        <w:t>Add your conclusion based on your work</w:t>
-      </w:r>
+      </w:r>
+      <w:r>
+        <w:t xml:space="preserve">Overall, most large companies are owned by men, as well as the companies which most diverge from the overall trend between employment numbers and sales, which raises very interesting questions going forward about if that discrepancy is caused by some other factor, possibly industry, or just a holdover from times before women were a major factor in the corporate workforce (the old boys club nature of business).  One interesting trend between the state and us data was that while the graphs have fairly similar shape though drastically different magnitudes, the differences are more pronounced </w:t>
+      </w:r>
+      <w:r>
+        <w:lastRenderedPageBreak/>
+        <w:t>in the us data as opposed to the state data.  This could be a result of the state dataset being larger, as well as caused by other not looked into reasons, but it does raise questions going forward, most importantly: “In which states is this difference least pronounced?”  Finally, while male owned companies more often outperform the general projection on sales by employment, they slightly underperform when looking at payroll vs sales.  While these companies are right in line with the payroll/employees trend, having significantly higher sales then others with similar employee numbers but having a lower payroll/sales ratio implies the company is devoting a lower percentage of revenue to its workers than the general trend, and these seeming to only be male owned businesses is intriguing.</w:t>
+      </w:r>
+    </w:p>
+    <w:p>
+      <w:r>
+        <w:tab/>
+      </w:r>
+      <w:r>
+        <w:tab/>
+      </w:r>
+      <w:r>
+        <w:t xml:space="preserve">In the end, most of the more lucrative companies in the survey are owned by men, which isn’t really surprising, and </w:t>
+      </w:r>
+      <w:r>
+        <w:t>overall,</w:t>
+      </w:r>
+      <w:r>
+        <w:t xml:space="preserve"> the sex of the owner appears to have little bearing on the employee compensation, but in a select range of company sizes and sales there are some deviations which would be worth further study.</w:t>
+      </w:r>
+    </w:p>
+    <w:p>
+      <w:pPr>
+        <w:ind w:firstLine="720"/>
+        <w:rPr>
+          <w:rFonts w:cstheme="minorHAnsi"/>
+          <w:sz w:val="25"/>
+          <w:szCs w:val="25"/>
+          <w:shd w:val="clear" w:color="auto" w:fill="FFFFFF"/>
+        </w:rPr>
+      </w:pPr>
     </w:p>
     <w:p>
       <w:pPr>

</xml_diff>

<commit_message>
This should be the final push for everyone
</commit_message>
<xml_diff>
--- a/ABS Project Report.docx
+++ b/ABS Project Report.docx
@@ -141,25 +141,7 @@
           <w:sz w:val="25"/>
           <w:szCs w:val="25"/>
         </w:rPr>
-        <w:t xml:space="preserve">expensive and at times restricted to individual parties. Besides, those data need to be updated on frequent basis to depict current state of changes in industry, which makes it significantly more challenging for individual party. </w:t>
-      </w:r>
-      <w:proofErr w:type="gramStart"/>
-      <w:r>
-        <w:rPr>
-          <w:rFonts w:cstheme="minorHAnsi"/>
-          <w:sz w:val="25"/>
-          <w:szCs w:val="25"/>
-        </w:rPr>
-        <w:t>Therefore</w:t>
-      </w:r>
-      <w:proofErr w:type="gramEnd"/>
-      <w:r>
-        <w:rPr>
-          <w:rFonts w:cstheme="minorHAnsi"/>
-          <w:sz w:val="25"/>
-          <w:szCs w:val="25"/>
-        </w:rPr>
-        <w:t xml:space="preserve"> there’s a strong need in set of dataset that could satisfy all those requirements.</w:t>
+        <w:t>expensive and at times restricted to individual parties. Besides, those data need to be updated on frequent basis to depict current state of changes in industry, which makes it significantly more challenging for individual party. Therefore there’s a strong need in set of dataset that could satisfy all those requirements.</w:t>
       </w:r>
     </w:p>
     <w:p>
@@ -258,15 +240,15 @@
         <w:ind w:left="720"/>
         <w:rPr>
           <w:rFonts w:cstheme="minorHAnsi"/>
-          <w:sz w:val="24"/>
-          <w:szCs w:val="24"/>
-        </w:rPr>
-      </w:pPr>
-      <w:r>
-        <w:rPr>
-          <w:rFonts w:cstheme="minorHAnsi"/>
-          <w:sz w:val="24"/>
-          <w:szCs w:val="24"/>
+          <w:sz w:val="25"/>
+          <w:szCs w:val="25"/>
+        </w:rPr>
+      </w:pPr>
+      <w:r>
+        <w:rPr>
+          <w:rFonts w:cstheme="minorHAnsi"/>
+          <w:sz w:val="25"/>
+          <w:szCs w:val="25"/>
         </w:rPr>
         <w:t>ANNUAL BUSINESS SURVEY (ABS) APIs. Accessed on 4/22/2022</w:t>
       </w:r>
@@ -277,15 +259,15 @@
         <w:ind w:left="720" w:firstLine="720"/>
         <w:rPr>
           <w:rFonts w:cstheme="minorHAnsi"/>
-          <w:sz w:val="24"/>
-          <w:szCs w:val="24"/>
-        </w:rPr>
-      </w:pPr>
-      <w:r>
-        <w:rPr>
-          <w:rFonts w:cstheme="minorHAnsi"/>
-          <w:sz w:val="24"/>
-          <w:szCs w:val="24"/>
+          <w:sz w:val="25"/>
+          <w:szCs w:val="25"/>
+        </w:rPr>
+      </w:pPr>
+      <w:r>
+        <w:rPr>
+          <w:rFonts w:cstheme="minorHAnsi"/>
+          <w:sz w:val="25"/>
+          <w:szCs w:val="25"/>
         </w:rPr>
         <w:t xml:space="preserve">- </w:t>
       </w:r>
@@ -294,8 +276,8 @@
           <w:rPr>
             <w:rStyle w:val="Hyperlink"/>
             <w:rFonts w:cstheme="minorHAnsi"/>
-            <w:sz w:val="24"/>
-            <w:szCs w:val="24"/>
+            <w:sz w:val="25"/>
+            <w:szCs w:val="25"/>
           </w:rPr>
           <w:t>https://www.census.gov/data/developers/data-sets/abs.2019.html</w:t>
         </w:r>
@@ -307,15 +289,15 @@
         <w:ind w:left="720"/>
         <w:rPr>
           <w:rFonts w:cstheme="minorHAnsi"/>
-          <w:sz w:val="24"/>
-          <w:szCs w:val="24"/>
-        </w:rPr>
-      </w:pPr>
-      <w:r>
-        <w:rPr>
-          <w:rFonts w:cstheme="minorHAnsi"/>
-          <w:sz w:val="24"/>
-          <w:szCs w:val="24"/>
+          <w:sz w:val="25"/>
+          <w:szCs w:val="25"/>
+        </w:rPr>
+      </w:pPr>
+      <w:r>
+        <w:rPr>
+          <w:rFonts w:cstheme="minorHAnsi"/>
+          <w:sz w:val="25"/>
+          <w:szCs w:val="25"/>
         </w:rPr>
         <w:t xml:space="preserve">COMPANY SUMMARY. </w:t>
       </w:r>
@@ -329,15 +311,15 @@
         <w:rPr>
           <w:rFonts w:cstheme="minorHAnsi"/>
           <w:color w:val="4472C4" w:themeColor="accent1"/>
-          <w:sz w:val="24"/>
-          <w:szCs w:val="24"/>
-        </w:rPr>
-      </w:pPr>
-      <w:r>
-        <w:rPr>
-          <w:rFonts w:cstheme="minorHAnsi"/>
-          <w:sz w:val="24"/>
-          <w:szCs w:val="24"/>
+          <w:sz w:val="25"/>
+          <w:szCs w:val="25"/>
+        </w:rPr>
+      </w:pPr>
+      <w:r>
+        <w:rPr>
+          <w:rFonts w:cstheme="minorHAnsi"/>
+          <w:sz w:val="25"/>
+          <w:szCs w:val="25"/>
         </w:rPr>
         <w:t>-</w:t>
       </w:r>
@@ -345,8 +327,8 @@
         <w:rPr>
           <w:rFonts w:cstheme="minorHAnsi"/>
           <w:color w:val="000000"/>
-          <w:sz w:val="24"/>
-          <w:szCs w:val="24"/>
+          <w:sz w:val="25"/>
+          <w:szCs w:val="25"/>
         </w:rPr>
         <w:t xml:space="preserve"> Examples: </w:t>
       </w:r>
@@ -358,39 +340,11 @@
             <w:i/>
             <w:iCs/>
             <w:color w:val="4472C4" w:themeColor="accent1"/>
-            <w:sz w:val="24"/>
-            <w:szCs w:val="24"/>
+            <w:sz w:val="25"/>
+            <w:szCs w:val="25"/>
             <w:bdr w:val="none" w:sz="0" w:space="0" w:color="auto" w:frame="1"/>
           </w:rPr>
-          <w:t>api.census.gov/data/2018/</w:t>
-        </w:r>
-        <w:proofErr w:type="spellStart"/>
-        <w:r>
-          <w:rPr>
-            <w:rStyle w:val="Hyperlink"/>
-            <w:rFonts w:cstheme="minorHAnsi"/>
-            <w:i/>
-            <w:iCs/>
-            <w:color w:val="4472C4" w:themeColor="accent1"/>
-            <w:sz w:val="24"/>
-            <w:szCs w:val="24"/>
-            <w:bdr w:val="none" w:sz="0" w:space="0" w:color="auto" w:frame="1"/>
-          </w:rPr>
-          <w:t>abscs</w:t>
-        </w:r>
-        <w:proofErr w:type="spellEnd"/>
-        <w:r>
-          <w:rPr>
-            <w:rStyle w:val="Hyperlink"/>
-            <w:rFonts w:cstheme="minorHAnsi"/>
-            <w:i/>
-            <w:iCs/>
-            <w:color w:val="4472C4" w:themeColor="accent1"/>
-            <w:sz w:val="24"/>
-            <w:szCs w:val="24"/>
-            <w:bdr w:val="none" w:sz="0" w:space="0" w:color="auto" w:frame="1"/>
-          </w:rPr>
-          <w:t>/examples.html</w:t>
+          <w:t>api.census.gov/data/2018/abscs/examples.html</w:t>
         </w:r>
       </w:hyperlink>
     </w:p>
@@ -403,16 +357,16 @@
         <w:rPr>
           <w:rFonts w:cstheme="minorHAnsi"/>
           <w:color w:val="000000"/>
-          <w:sz w:val="24"/>
-          <w:szCs w:val="24"/>
+          <w:sz w:val="25"/>
+          <w:szCs w:val="25"/>
         </w:rPr>
       </w:pPr>
       <w:r>
         <w:rPr>
           <w:rFonts w:cstheme="minorHAnsi"/>
           <w:color w:val="4472C4" w:themeColor="accent1"/>
-          <w:sz w:val="24"/>
-          <w:szCs w:val="24"/>
+          <w:sz w:val="25"/>
+          <w:szCs w:val="25"/>
         </w:rPr>
         <w:t>-</w:t>
       </w:r>
@@ -420,8 +374,8 @@
         <w:rPr>
           <w:rFonts w:cstheme="minorHAnsi"/>
           <w:color w:val="000000"/>
-          <w:sz w:val="24"/>
-          <w:szCs w:val="24"/>
+          <w:sz w:val="25"/>
+          <w:szCs w:val="25"/>
         </w:rPr>
         <w:t xml:space="preserve"> Variables</w:t>
       </w:r>
@@ -429,8 +383,8 @@
         <w:rPr>
           <w:rFonts w:cstheme="minorHAnsi"/>
           <w:color w:val="4472C4" w:themeColor="accent1"/>
-          <w:sz w:val="24"/>
-          <w:szCs w:val="24"/>
+          <w:sz w:val="25"/>
+          <w:szCs w:val="25"/>
         </w:rPr>
         <w:t>: </w:t>
       </w:r>
@@ -442,39 +396,11 @@
             <w:i/>
             <w:iCs/>
             <w:color w:val="4472C4" w:themeColor="accent1"/>
-            <w:sz w:val="24"/>
-            <w:szCs w:val="24"/>
+            <w:sz w:val="25"/>
+            <w:szCs w:val="25"/>
             <w:bdr w:val="none" w:sz="0" w:space="0" w:color="auto" w:frame="1"/>
           </w:rPr>
-          <w:t>api.census.gov/data/2018/</w:t>
-        </w:r>
-        <w:proofErr w:type="spellStart"/>
-        <w:r>
-          <w:rPr>
-            <w:rStyle w:val="Hyperlink"/>
-            <w:rFonts w:cstheme="minorHAnsi"/>
-            <w:i/>
-            <w:iCs/>
-            <w:color w:val="4472C4" w:themeColor="accent1"/>
-            <w:sz w:val="24"/>
-            <w:szCs w:val="24"/>
-            <w:bdr w:val="none" w:sz="0" w:space="0" w:color="auto" w:frame="1"/>
-          </w:rPr>
-          <w:t>abscs</w:t>
-        </w:r>
-        <w:proofErr w:type="spellEnd"/>
-        <w:r>
-          <w:rPr>
-            <w:rStyle w:val="Hyperlink"/>
-            <w:rFonts w:cstheme="minorHAnsi"/>
-            <w:i/>
-            <w:iCs/>
-            <w:color w:val="4472C4" w:themeColor="accent1"/>
-            <w:sz w:val="24"/>
-            <w:szCs w:val="24"/>
-            <w:bdr w:val="none" w:sz="0" w:space="0" w:color="auto" w:frame="1"/>
-          </w:rPr>
-          <w:t>/variables.html</w:t>
+          <w:t>api.census.gov/data/2018/abscs/variables.html</w:t>
         </w:r>
       </w:hyperlink>
     </w:p>
@@ -487,15 +413,15 @@
         <w:outlineLvl w:val="2"/>
         <w:rPr>
           <w:rFonts w:eastAsia="Times New Roman" w:cstheme="minorHAnsi"/>
-          <w:sz w:val="24"/>
-          <w:szCs w:val="24"/>
+          <w:sz w:val="25"/>
+          <w:szCs w:val="25"/>
         </w:rPr>
       </w:pPr>
       <w:r>
         <w:rPr>
           <w:rFonts w:eastAsia="Times New Roman" w:cstheme="minorHAnsi"/>
-          <w:sz w:val="24"/>
-          <w:szCs w:val="24"/>
+          <w:sz w:val="25"/>
+          <w:szCs w:val="25"/>
         </w:rPr>
         <w:t>CHARACHTERISTICS OF BUSINESSES</w:t>
       </w:r>
@@ -511,8 +437,8 @@
           <w:i/>
           <w:iCs/>
           <w:color w:val="000000"/>
-          <w:sz w:val="24"/>
-          <w:szCs w:val="24"/>
+          <w:sz w:val="25"/>
+          <w:szCs w:val="25"/>
           <w:bdr w:val="none" w:sz="0" w:space="0" w:color="auto" w:frame="1"/>
         </w:rPr>
       </w:pPr>
@@ -520,8 +446,8 @@
         <w:rPr>
           <w:rFonts w:eastAsia="Times New Roman" w:cstheme="minorHAnsi"/>
           <w:color w:val="112E51"/>
-          <w:sz w:val="24"/>
-          <w:szCs w:val="24"/>
+          <w:sz w:val="25"/>
+          <w:szCs w:val="25"/>
         </w:rPr>
         <w:t>-</w:t>
       </w:r>
@@ -529,8 +455,8 @@
         <w:rPr>
           <w:rFonts w:cstheme="minorHAnsi"/>
           <w:color w:val="000000"/>
-          <w:sz w:val="24"/>
-          <w:szCs w:val="24"/>
+          <w:sz w:val="25"/>
+          <w:szCs w:val="25"/>
         </w:rPr>
         <w:t xml:space="preserve"> Examples: </w:t>
       </w:r>
@@ -542,39 +468,11 @@
             <w:i/>
             <w:iCs/>
             <w:color w:val="4472C4" w:themeColor="accent1"/>
-            <w:sz w:val="24"/>
-            <w:szCs w:val="24"/>
+            <w:sz w:val="25"/>
+            <w:szCs w:val="25"/>
             <w:bdr w:val="none" w:sz="0" w:space="0" w:color="auto" w:frame="1"/>
           </w:rPr>
-          <w:t>api.census.gov/data/2018/</w:t>
-        </w:r>
-        <w:proofErr w:type="spellStart"/>
-        <w:r>
-          <w:rPr>
-            <w:rStyle w:val="Hyperlink"/>
-            <w:rFonts w:cstheme="minorHAnsi"/>
-            <w:i/>
-            <w:iCs/>
-            <w:color w:val="4472C4" w:themeColor="accent1"/>
-            <w:sz w:val="24"/>
-            <w:szCs w:val="24"/>
-            <w:bdr w:val="none" w:sz="0" w:space="0" w:color="auto" w:frame="1"/>
-          </w:rPr>
-          <w:t>abscb</w:t>
-        </w:r>
-        <w:proofErr w:type="spellEnd"/>
-        <w:r>
-          <w:rPr>
-            <w:rStyle w:val="Hyperlink"/>
-            <w:rFonts w:cstheme="minorHAnsi"/>
-            <w:i/>
-            <w:iCs/>
-            <w:color w:val="4472C4" w:themeColor="accent1"/>
-            <w:sz w:val="24"/>
-            <w:szCs w:val="24"/>
-            <w:bdr w:val="none" w:sz="0" w:space="0" w:color="auto" w:frame="1"/>
-          </w:rPr>
-          <w:t>/examples.html</w:t>
+          <w:t>api.census.gov/data/2018/abscb/examples.html</w:t>
         </w:r>
       </w:hyperlink>
     </w:p>
@@ -589,8 +487,8 @@
           <w:i/>
           <w:iCs/>
           <w:color w:val="4472C4" w:themeColor="accent1"/>
-          <w:sz w:val="24"/>
-          <w:szCs w:val="24"/>
+          <w:sz w:val="25"/>
+          <w:szCs w:val="25"/>
           <w:bdr w:val="none" w:sz="0" w:space="0" w:color="auto" w:frame="1"/>
         </w:rPr>
       </w:pPr>
@@ -600,8 +498,8 @@
           <w:i/>
           <w:iCs/>
           <w:color w:val="000000"/>
-          <w:sz w:val="24"/>
-          <w:szCs w:val="24"/>
+          <w:sz w:val="25"/>
+          <w:szCs w:val="25"/>
           <w:bdr w:val="none" w:sz="0" w:space="0" w:color="auto" w:frame="1"/>
         </w:rPr>
         <w:lastRenderedPageBreak/>
@@ -611,8 +509,8 @@
         <w:rPr>
           <w:rFonts w:cstheme="minorHAnsi"/>
           <w:color w:val="000000"/>
-          <w:sz w:val="24"/>
-          <w:szCs w:val="24"/>
+          <w:sz w:val="25"/>
+          <w:szCs w:val="25"/>
         </w:rPr>
         <w:t xml:space="preserve"> Variables: </w:t>
       </w:r>
@@ -624,39 +522,11 @@
             <w:i/>
             <w:iCs/>
             <w:color w:val="4472C4" w:themeColor="accent1"/>
-            <w:sz w:val="24"/>
-            <w:szCs w:val="24"/>
+            <w:sz w:val="25"/>
+            <w:szCs w:val="25"/>
             <w:bdr w:val="none" w:sz="0" w:space="0" w:color="auto" w:frame="1"/>
           </w:rPr>
-          <w:t>api.census.gov/data/2018/</w:t>
-        </w:r>
-        <w:proofErr w:type="spellStart"/>
-        <w:r>
-          <w:rPr>
-            <w:rStyle w:val="Hyperlink"/>
-            <w:rFonts w:cstheme="minorHAnsi"/>
-            <w:i/>
-            <w:iCs/>
-            <w:color w:val="4472C4" w:themeColor="accent1"/>
-            <w:sz w:val="24"/>
-            <w:szCs w:val="24"/>
-            <w:bdr w:val="none" w:sz="0" w:space="0" w:color="auto" w:frame="1"/>
-          </w:rPr>
-          <w:t>abscb</w:t>
-        </w:r>
-        <w:proofErr w:type="spellEnd"/>
-        <w:r>
-          <w:rPr>
-            <w:rStyle w:val="Hyperlink"/>
-            <w:rFonts w:cstheme="minorHAnsi"/>
-            <w:i/>
-            <w:iCs/>
-            <w:color w:val="4472C4" w:themeColor="accent1"/>
-            <w:sz w:val="24"/>
-            <w:szCs w:val="24"/>
-            <w:bdr w:val="none" w:sz="0" w:space="0" w:color="auto" w:frame="1"/>
-          </w:rPr>
-          <w:t>/variables.html</w:t>
+          <w:t>api.census.gov/data/2018/abscb/variables.html</w:t>
         </w:r>
       </w:hyperlink>
     </w:p>
@@ -669,15 +539,15 @@
         <w:outlineLvl w:val="2"/>
         <w:rPr>
           <w:rFonts w:eastAsia="Times New Roman" w:cstheme="minorHAnsi"/>
-          <w:sz w:val="24"/>
-          <w:szCs w:val="24"/>
+          <w:sz w:val="25"/>
+          <w:szCs w:val="25"/>
         </w:rPr>
       </w:pPr>
       <w:r>
         <w:rPr>
           <w:rFonts w:eastAsia="Times New Roman" w:cstheme="minorHAnsi"/>
-          <w:sz w:val="24"/>
-          <w:szCs w:val="24"/>
+          <w:sz w:val="25"/>
+          <w:szCs w:val="25"/>
         </w:rPr>
         <w:t>CHARACHTERISTICS OF BUSINESS OWNERS</w:t>
       </w:r>
@@ -693,8 +563,8 @@
           <w:i/>
           <w:iCs/>
           <w:color w:val="000000"/>
-          <w:sz w:val="24"/>
-          <w:szCs w:val="24"/>
+          <w:sz w:val="25"/>
+          <w:szCs w:val="25"/>
           <w:bdr w:val="none" w:sz="0" w:space="0" w:color="auto" w:frame="1"/>
         </w:rPr>
       </w:pPr>
@@ -704,8 +574,8 @@
           <w:b/>
           <w:bCs/>
           <w:color w:val="112E51"/>
-          <w:sz w:val="24"/>
-          <w:szCs w:val="24"/>
+          <w:sz w:val="25"/>
+          <w:szCs w:val="25"/>
         </w:rPr>
         <w:t>-</w:t>
       </w:r>
@@ -713,8 +583,8 @@
         <w:rPr>
           <w:rFonts w:cstheme="minorHAnsi"/>
           <w:color w:val="000000"/>
-          <w:sz w:val="24"/>
-          <w:szCs w:val="24"/>
+          <w:sz w:val="25"/>
+          <w:szCs w:val="25"/>
         </w:rPr>
         <w:t xml:space="preserve"> Examples: </w:t>
       </w:r>
@@ -726,39 +596,11 @@
             <w:i/>
             <w:iCs/>
             <w:color w:val="4472C4" w:themeColor="accent1"/>
-            <w:sz w:val="24"/>
-            <w:szCs w:val="24"/>
+            <w:sz w:val="25"/>
+            <w:szCs w:val="25"/>
             <w:bdr w:val="none" w:sz="0" w:space="0" w:color="auto" w:frame="1"/>
           </w:rPr>
-          <w:t>api.census.gov/data/2018/</w:t>
-        </w:r>
-        <w:proofErr w:type="spellStart"/>
-        <w:r>
-          <w:rPr>
-            <w:rStyle w:val="Hyperlink"/>
-            <w:rFonts w:cstheme="minorHAnsi"/>
-            <w:i/>
-            <w:iCs/>
-            <w:color w:val="4472C4" w:themeColor="accent1"/>
-            <w:sz w:val="24"/>
-            <w:szCs w:val="24"/>
-            <w:bdr w:val="none" w:sz="0" w:space="0" w:color="auto" w:frame="1"/>
-          </w:rPr>
-          <w:t>abscbo</w:t>
-        </w:r>
-        <w:proofErr w:type="spellEnd"/>
-        <w:r>
-          <w:rPr>
-            <w:rStyle w:val="Hyperlink"/>
-            <w:rFonts w:cstheme="minorHAnsi"/>
-            <w:i/>
-            <w:iCs/>
-            <w:color w:val="4472C4" w:themeColor="accent1"/>
-            <w:sz w:val="24"/>
-            <w:szCs w:val="24"/>
-            <w:bdr w:val="none" w:sz="0" w:space="0" w:color="auto" w:frame="1"/>
-          </w:rPr>
-          <w:t>/examples.html</w:t>
+          <w:t>api.census.gov/data/2018/abscbo/examples.html</w:t>
         </w:r>
       </w:hyperlink>
     </w:p>
@@ -773,8 +615,8 @@
           <w:i/>
           <w:iCs/>
           <w:color w:val="000000"/>
-          <w:sz w:val="24"/>
-          <w:szCs w:val="24"/>
+          <w:sz w:val="25"/>
+          <w:szCs w:val="25"/>
           <w:bdr w:val="none" w:sz="0" w:space="0" w:color="auto" w:frame="1"/>
         </w:rPr>
       </w:pPr>
@@ -784,8 +626,8 @@
           <w:i/>
           <w:iCs/>
           <w:color w:val="000000"/>
-          <w:sz w:val="24"/>
-          <w:szCs w:val="24"/>
+          <w:sz w:val="25"/>
+          <w:szCs w:val="25"/>
           <w:bdr w:val="none" w:sz="0" w:space="0" w:color="auto" w:frame="1"/>
         </w:rPr>
         <w:t>-</w:t>
@@ -794,8 +636,8 @@
         <w:rPr>
           <w:rFonts w:cstheme="minorHAnsi"/>
           <w:color w:val="000000"/>
-          <w:sz w:val="24"/>
-          <w:szCs w:val="24"/>
+          <w:sz w:val="25"/>
+          <w:szCs w:val="25"/>
         </w:rPr>
         <w:t xml:space="preserve"> Variables: </w:t>
       </w:r>
@@ -807,39 +649,11 @@
             <w:i/>
             <w:iCs/>
             <w:color w:val="4472C4" w:themeColor="accent1"/>
-            <w:sz w:val="24"/>
-            <w:szCs w:val="24"/>
+            <w:sz w:val="25"/>
+            <w:szCs w:val="25"/>
             <w:bdr w:val="none" w:sz="0" w:space="0" w:color="auto" w:frame="1"/>
           </w:rPr>
-          <w:t>api.census.gov/data/2018/</w:t>
-        </w:r>
-        <w:proofErr w:type="spellStart"/>
-        <w:r>
-          <w:rPr>
-            <w:rStyle w:val="Hyperlink"/>
-            <w:rFonts w:cstheme="minorHAnsi"/>
-            <w:i/>
-            <w:iCs/>
-            <w:color w:val="4472C4" w:themeColor="accent1"/>
-            <w:sz w:val="24"/>
-            <w:szCs w:val="24"/>
-            <w:bdr w:val="none" w:sz="0" w:space="0" w:color="auto" w:frame="1"/>
-          </w:rPr>
-          <w:t>abscbo</w:t>
-        </w:r>
-        <w:proofErr w:type="spellEnd"/>
-        <w:r>
-          <w:rPr>
-            <w:rStyle w:val="Hyperlink"/>
-            <w:rFonts w:cstheme="minorHAnsi"/>
-            <w:i/>
-            <w:iCs/>
-            <w:color w:val="4472C4" w:themeColor="accent1"/>
-            <w:sz w:val="24"/>
-            <w:szCs w:val="24"/>
-            <w:bdr w:val="none" w:sz="0" w:space="0" w:color="auto" w:frame="1"/>
-          </w:rPr>
-          <w:t>/variables.html</w:t>
+          <w:t>api.census.gov/data/2018/abscbo/variables.html</w:t>
         </w:r>
       </w:hyperlink>
     </w:p>
@@ -854,8 +668,8 @@
           <w:rFonts w:asciiTheme="minorHAnsi" w:hAnsiTheme="minorHAnsi" w:cstheme="minorHAnsi"/>
           <w:b w:val="0"/>
           <w:bCs w:val="0"/>
-          <w:sz w:val="24"/>
-          <w:szCs w:val="24"/>
+          <w:sz w:val="25"/>
+          <w:szCs w:val="25"/>
         </w:rPr>
       </w:pPr>
       <w:r>
@@ -863,8 +677,8 @@
           <w:rFonts w:asciiTheme="minorHAnsi" w:hAnsiTheme="minorHAnsi" w:cstheme="minorHAnsi"/>
           <w:b w:val="0"/>
           <w:bCs w:val="0"/>
-          <w:sz w:val="24"/>
-          <w:szCs w:val="24"/>
+          <w:sz w:val="25"/>
+          <w:szCs w:val="25"/>
         </w:rPr>
         <w:t>TECHNOLOGY CHARACTERISTICS OF BUSINESSES</w:t>
       </w:r>
@@ -880,8 +694,8 @@
           <w:i/>
           <w:iCs/>
           <w:color w:val="000000"/>
-          <w:sz w:val="24"/>
-          <w:szCs w:val="24"/>
+          <w:sz w:val="25"/>
+          <w:szCs w:val="25"/>
           <w:bdr w:val="none" w:sz="0" w:space="0" w:color="auto" w:frame="1"/>
         </w:rPr>
       </w:pPr>
@@ -891,8 +705,8 @@
           <w:b/>
           <w:bCs/>
           <w:color w:val="112E51"/>
-          <w:sz w:val="24"/>
-          <w:szCs w:val="24"/>
+          <w:sz w:val="25"/>
+          <w:szCs w:val="25"/>
         </w:rPr>
         <w:t>-</w:t>
       </w:r>
@@ -900,8 +714,8 @@
         <w:rPr>
           <w:rFonts w:cstheme="minorHAnsi"/>
           <w:color w:val="000000"/>
-          <w:sz w:val="24"/>
-          <w:szCs w:val="24"/>
+          <w:sz w:val="25"/>
+          <w:szCs w:val="25"/>
         </w:rPr>
         <w:t xml:space="preserve"> Examples: </w:t>
       </w:r>
@@ -913,39 +727,11 @@
             <w:i/>
             <w:iCs/>
             <w:color w:val="4472C4" w:themeColor="accent1"/>
-            <w:sz w:val="24"/>
-            <w:szCs w:val="24"/>
+            <w:sz w:val="25"/>
+            <w:szCs w:val="25"/>
             <w:bdr w:val="none" w:sz="0" w:space="0" w:color="auto" w:frame="1"/>
           </w:rPr>
-          <w:t>api.census.gov/data/2018/</w:t>
-        </w:r>
-        <w:proofErr w:type="spellStart"/>
-        <w:r>
-          <w:rPr>
-            <w:rStyle w:val="Hyperlink"/>
-            <w:rFonts w:cstheme="minorHAnsi"/>
-            <w:i/>
-            <w:iCs/>
-            <w:color w:val="4472C4" w:themeColor="accent1"/>
-            <w:sz w:val="24"/>
-            <w:szCs w:val="24"/>
-            <w:bdr w:val="none" w:sz="0" w:space="0" w:color="auto" w:frame="1"/>
-          </w:rPr>
-          <w:t>abstcb</w:t>
-        </w:r>
-        <w:proofErr w:type="spellEnd"/>
-        <w:r>
-          <w:rPr>
-            <w:rStyle w:val="Hyperlink"/>
-            <w:rFonts w:cstheme="minorHAnsi"/>
-            <w:i/>
-            <w:iCs/>
-            <w:color w:val="4472C4" w:themeColor="accent1"/>
-            <w:sz w:val="24"/>
-            <w:szCs w:val="24"/>
-            <w:bdr w:val="none" w:sz="0" w:space="0" w:color="auto" w:frame="1"/>
-          </w:rPr>
-          <w:t>/examples.html</w:t>
+          <w:t>api.census.gov/data/2018/abstcb/examples.html</w:t>
         </w:r>
       </w:hyperlink>
     </w:p>
@@ -966,8 +752,8 @@
           <w:i/>
           <w:iCs/>
           <w:color w:val="000000"/>
-          <w:sz w:val="24"/>
-          <w:szCs w:val="24"/>
+          <w:sz w:val="25"/>
+          <w:szCs w:val="25"/>
           <w:bdr w:val="none" w:sz="0" w:space="0" w:color="auto" w:frame="1"/>
         </w:rPr>
         <w:t>-</w:t>
@@ -976,8 +762,8 @@
         <w:rPr>
           <w:rFonts w:cstheme="minorHAnsi"/>
           <w:color w:val="000000"/>
-          <w:sz w:val="24"/>
-          <w:szCs w:val="24"/>
+          <w:sz w:val="25"/>
+          <w:szCs w:val="25"/>
         </w:rPr>
         <w:t xml:space="preserve"> Variables: </w:t>
       </w:r>
@@ -988,37 +774,11 @@
             <w:rFonts w:cstheme="minorHAnsi"/>
             <w:i/>
             <w:iCs/>
-            <w:sz w:val="24"/>
-            <w:szCs w:val="24"/>
+            <w:sz w:val="25"/>
+            <w:szCs w:val="25"/>
             <w:bdr w:val="none" w:sz="0" w:space="0" w:color="auto" w:frame="1"/>
           </w:rPr>
-          <w:t>api.census.gov/data/2018/</w:t>
-        </w:r>
-        <w:proofErr w:type="spellStart"/>
-        <w:r>
-          <w:rPr>
-            <w:rStyle w:val="Hyperlink"/>
-            <w:rFonts w:cstheme="minorHAnsi"/>
-            <w:i/>
-            <w:iCs/>
-            <w:sz w:val="24"/>
-            <w:szCs w:val="24"/>
-            <w:bdr w:val="none" w:sz="0" w:space="0" w:color="auto" w:frame="1"/>
-          </w:rPr>
-          <w:t>abstcb</w:t>
-        </w:r>
-        <w:proofErr w:type="spellEnd"/>
-        <w:r>
-          <w:rPr>
-            <w:rStyle w:val="Hyperlink"/>
-            <w:rFonts w:cstheme="minorHAnsi"/>
-            <w:i/>
-            <w:iCs/>
-            <w:sz w:val="24"/>
-            <w:szCs w:val="24"/>
-            <w:bdr w:val="none" w:sz="0" w:space="0" w:color="auto" w:frame="1"/>
-          </w:rPr>
-          <w:t>/variables.html</w:t>
+          <w:t>api.census.gov/data/2018/abstcb/variables.html</w:t>
         </w:r>
       </w:hyperlink>
     </w:p>
@@ -1142,80 +902,52 @@
     </w:p>
     <w:p>
       <w:pPr>
-        <w:numPr>
-          <w:ilvl w:val="1"/>
-          <w:numId w:val="1"/>
-        </w:numPr>
-        <w:rPr>
-          <w:rFonts w:cstheme="minorHAnsi"/>
-          <w:sz w:val="25"/>
-          <w:szCs w:val="25"/>
-          <w:shd w:val="clear" w:color="auto" w:fill="FFFFFF"/>
-        </w:rPr>
-      </w:pPr>
-      <w:r>
-        <w:rPr>
-          <w:rFonts w:cstheme="minorHAnsi"/>
-          <w:sz w:val="25"/>
-          <w:szCs w:val="25"/>
-          <w:shd w:val="clear" w:color="auto" w:fill="FFFFFF"/>
-        </w:rPr>
-        <w:t xml:space="preserve">Question 1: Comparing firms with least </w:t>
-      </w:r>
-      <w:proofErr w:type="gramStart"/>
-      <w:r>
-        <w:rPr>
-          <w:rFonts w:cstheme="minorHAnsi"/>
-          <w:sz w:val="25"/>
-          <w:szCs w:val="25"/>
-          <w:shd w:val="clear" w:color="auto" w:fill="FFFFFF"/>
-        </w:rPr>
-        <w:t>amount</w:t>
-      </w:r>
-      <w:proofErr w:type="gramEnd"/>
-      <w:r>
-        <w:rPr>
-          <w:rFonts w:cstheme="minorHAnsi"/>
-          <w:sz w:val="25"/>
-          <w:szCs w:val="25"/>
-          <w:shd w:val="clear" w:color="auto" w:fill="FFFFFF"/>
-        </w:rPr>
-        <w:t xml:space="preserve"> of years in business to firms with most amount of years in business, do the number of employees grow as years in business grows? (</w:t>
-      </w:r>
-      <w:proofErr w:type="gramStart"/>
-      <w:r>
-        <w:rPr>
-          <w:rFonts w:cstheme="minorHAnsi"/>
-          <w:sz w:val="25"/>
-          <w:szCs w:val="25"/>
-          <w:shd w:val="clear" w:color="auto" w:fill="FFFFFF"/>
-        </w:rPr>
-        <w:t>first</w:t>
-      </w:r>
-      <w:proofErr w:type="gramEnd"/>
-      <w:r>
-        <w:rPr>
-          <w:rFonts w:cstheme="minorHAnsi"/>
-          <w:sz w:val="25"/>
-          <w:szCs w:val="25"/>
-          <w:shd w:val="clear" w:color="auto" w:fill="FFFFFF"/>
-        </w:rPr>
-        <w:t xml:space="preserve"> 5 states).</w:t>
-      </w:r>
-    </w:p>
-    <w:p>
-      <w:pPr>
-        <w:numPr>
-          <w:ilvl w:val="1"/>
-          <w:numId w:val="1"/>
-        </w:numPr>
-        <w:rPr>
-          <w:rFonts w:cstheme="minorHAnsi"/>
-          <w:sz w:val="25"/>
-          <w:szCs w:val="25"/>
-          <w:shd w:val="clear" w:color="auto" w:fill="FFFFFF"/>
-        </w:rPr>
-      </w:pPr>
+        <w:ind w:left="1440"/>
+        <w:rPr>
+          <w:rFonts w:cstheme="minorHAnsi"/>
+          <w:sz w:val="25"/>
+          <w:szCs w:val="25"/>
+          <w:shd w:val="clear" w:color="auto" w:fill="FFFFFF"/>
+        </w:rPr>
+      </w:pPr>
+      <w:r>
+        <w:rPr>
+          <w:rFonts w:cstheme="minorHAnsi"/>
+          <w:sz w:val="25"/>
+          <w:szCs w:val="25"/>
+          <w:shd w:val="clear" w:color="auto" w:fill="FFFFFF"/>
+        </w:rPr>
+        <w:t xml:space="preserve">1. </w:t>
+      </w:r>
+      <w:r>
+        <w:rPr>
+          <w:rFonts w:cstheme="minorHAnsi"/>
+          <w:sz w:val="25"/>
+          <w:szCs w:val="25"/>
+          <w:shd w:val="clear" w:color="auto" w:fill="FFFFFF"/>
+        </w:rPr>
+        <w:t>Question 1: Comparing firms with least amount of years in business to firms with most amount of years in business, do the number of employees grow as years in business grows? (first 5 states).</w:t>
+      </w:r>
+    </w:p>
+    <w:p>
+      <w:pPr>
+        <w:ind w:left="1440"/>
+        <w:rPr>
+          <w:rFonts w:cstheme="minorHAnsi"/>
+          <w:sz w:val="25"/>
+          <w:szCs w:val="25"/>
+          <w:shd w:val="clear" w:color="auto" w:fill="FFFFFF"/>
+        </w:rPr>
+      </w:pPr>
+      <w:r>
+        <w:rPr>
+          <w:rFonts w:cstheme="minorHAnsi"/>
+          <w:sz w:val="25"/>
+          <w:szCs w:val="25"/>
+          <w:shd w:val="clear" w:color="auto" w:fill="FFFFFF"/>
+        </w:rPr>
+        <w:t xml:space="preserve">2. </w:t>
+      </w:r>
       <w:r>
         <w:rPr>
           <w:rFonts w:cstheme="minorHAnsi"/>
@@ -1228,17 +960,23 @@
     </w:p>
     <w:p>
       <w:pPr>
-        <w:numPr>
-          <w:ilvl w:val="1"/>
-          <w:numId w:val="1"/>
-        </w:numPr>
-        <w:rPr>
-          <w:rFonts w:cstheme="minorHAnsi"/>
-          <w:sz w:val="25"/>
-          <w:szCs w:val="25"/>
-          <w:shd w:val="clear" w:color="auto" w:fill="FFFFFF"/>
-        </w:rPr>
-      </w:pPr>
+        <w:ind w:left="1440"/>
+        <w:rPr>
+          <w:rFonts w:cstheme="minorHAnsi"/>
+          <w:sz w:val="25"/>
+          <w:szCs w:val="25"/>
+          <w:shd w:val="clear" w:color="auto" w:fill="FFFFFF"/>
+        </w:rPr>
+      </w:pPr>
+      <w:r>
+        <w:rPr>
+          <w:rFonts w:cstheme="minorHAnsi"/>
+          <w:sz w:val="25"/>
+          <w:szCs w:val="25"/>
+          <w:shd w:val="clear" w:color="auto" w:fill="FFFFFF"/>
+        </w:rPr>
+        <w:t xml:space="preserve">3. </w:t>
+      </w:r>
       <w:r>
         <w:rPr>
           <w:rFonts w:cstheme="minorHAnsi"/>
@@ -1289,7 +1027,7 @@
     </w:p>
     <w:p>
       <w:pPr>
-        <w:ind w:firstLine="720"/>
+        <w:ind w:left="1440"/>
         <w:rPr>
           <w:rFonts w:cstheme="minorHAnsi"/>
           <w:color w:val="C00000"/>
@@ -1301,17 +1039,6 @@
       <w:r>
         <w:rPr>
           <w:rFonts w:cstheme="minorHAnsi"/>
-          <w:b/>
-          <w:bCs/>
-          <w:color w:val="000000"/>
-          <w:sz w:val="25"/>
-          <w:szCs w:val="25"/>
-          <w:shd w:val="clear" w:color="auto" w:fill="FFFFFF"/>
-        </w:rPr>
-        <w:tab/>
-      </w:r>
-      <w:r>
-        <w:rPr>
           <w:sz w:val="25"/>
           <w:szCs w:val="25"/>
         </w:rPr>
@@ -1469,7 +1196,7 @@
     </w:p>
     <w:p>
       <w:pPr>
-        <w:ind w:left="720" w:firstLine="720"/>
+        <w:ind w:left="1440"/>
         <w:rPr>
           <w:rFonts w:cstheme="minorHAnsi"/>
           <w:sz w:val="25"/>
@@ -1551,22 +1278,21 @@
     </w:p>
     <w:p>
       <w:pPr>
-        <w:ind w:firstLine="720"/>
-        <w:rPr>
-          <w:rFonts w:cstheme="minorHAnsi"/>
-          <w:sz w:val="25"/>
-          <w:szCs w:val="25"/>
-          <w:shd w:val="clear" w:color="auto" w:fill="FFFFFF"/>
-        </w:rPr>
-      </w:pPr>
-      <w:r>
-        <w:rPr>
-          <w:rFonts w:cstheme="minorHAnsi"/>
-          <w:sz w:val="25"/>
-          <w:szCs w:val="25"/>
-          <w:shd w:val="clear" w:color="auto" w:fill="FFFFFF"/>
-        </w:rPr>
-        <w:tab/>
+        <w:ind w:left="1440"/>
+        <w:rPr>
+          <w:rFonts w:cstheme="minorHAnsi"/>
+          <w:sz w:val="25"/>
+          <w:szCs w:val="25"/>
+          <w:shd w:val="clear" w:color="auto" w:fill="FFFFFF"/>
+        </w:rPr>
+      </w:pPr>
+      <w:r>
+        <w:rPr>
+          <w:rFonts w:cstheme="minorHAnsi"/>
+          <w:sz w:val="25"/>
+          <w:szCs w:val="25"/>
+          <w:shd w:val="clear" w:color="auto" w:fill="FFFFFF"/>
+        </w:rPr>
         <w:t xml:space="preserve">3. Ethnicity categories don’t quite have same share in total number of employees. I’ll check 5 </w:t>
       </w:r>
       <w:r>
@@ -1581,22 +1307,35 @@
     </w:p>
     <w:p>
       <w:pPr>
-        <w:ind w:firstLine="720"/>
-        <w:rPr>
+        <w:ind w:left="1440"/>
+        <w:rPr>
+          <w:rFonts w:cstheme="minorHAnsi"/>
+          <w:sz w:val="25"/>
+          <w:szCs w:val="25"/>
+          <w:shd w:val="clear" w:color="auto" w:fill="FFFFFF"/>
+        </w:rPr>
+      </w:pPr>
+    </w:p>
+    <w:p>
+      <w:pPr>
+        <w:ind w:firstLine="720"/>
+        <w:rPr>
+          <w:rFonts w:cstheme="minorHAnsi"/>
           <w:b/>
           <w:bCs/>
           <w:color w:val="4472C4" w:themeColor="accent1"/>
-          <w:sz w:val="28"/>
-          <w:szCs w:val="28"/>
-        </w:rPr>
-      </w:pPr>
-      <w:r>
-        <w:rPr>
+          <w:sz w:val="25"/>
+          <w:szCs w:val="25"/>
+        </w:rPr>
+      </w:pPr>
+      <w:r>
+        <w:rPr>
+          <w:rFonts w:cstheme="minorHAnsi"/>
           <w:b/>
           <w:bCs/>
           <w:color w:val="4472C4" w:themeColor="accent1"/>
-          <w:sz w:val="28"/>
-          <w:szCs w:val="28"/>
+          <w:sz w:val="25"/>
+          <w:szCs w:val="25"/>
         </w:rPr>
         <w:t>Discoveries</w:t>
       </w:r>
@@ -1605,63 +1344,72 @@
       <w:pPr>
         <w:ind w:firstLine="720"/>
         <w:rPr>
-          <w:sz w:val="28"/>
-          <w:szCs w:val="28"/>
-        </w:rPr>
-      </w:pPr>
-      <w:r>
-        <w:rPr>
-          <w:sz w:val="28"/>
-          <w:szCs w:val="28"/>
+          <w:rFonts w:cstheme="minorHAnsi"/>
+          <w:sz w:val="25"/>
+          <w:szCs w:val="25"/>
+        </w:rPr>
+      </w:pPr>
+      <w:r>
+        <w:rPr>
+          <w:rFonts w:cstheme="minorHAnsi"/>
+          <w:sz w:val="25"/>
+          <w:szCs w:val="25"/>
         </w:rPr>
         <w:t xml:space="preserve">During our work, several interesting findings were made that either proved or rejected validity of previously chosen hypothesis. </w:t>
       </w:r>
       <w:r>
         <w:rPr>
-          <w:sz w:val="28"/>
-          <w:szCs w:val="28"/>
+          <w:rFonts w:cstheme="minorHAnsi"/>
+          <w:sz w:val="25"/>
+          <w:szCs w:val="25"/>
         </w:rPr>
         <w:t>W</w:t>
       </w:r>
       <w:r>
         <w:rPr>
-          <w:sz w:val="28"/>
-          <w:szCs w:val="28"/>
+          <w:rFonts w:cstheme="minorHAnsi"/>
+          <w:sz w:val="25"/>
+          <w:szCs w:val="25"/>
         </w:rPr>
         <w:t>e</w:t>
       </w:r>
       <w:r>
         <w:rPr>
-          <w:sz w:val="28"/>
-          <w:szCs w:val="28"/>
+          <w:rFonts w:cstheme="minorHAnsi"/>
+          <w:sz w:val="25"/>
+          <w:szCs w:val="25"/>
         </w:rPr>
         <w:t>,</w:t>
       </w:r>
       <w:r>
         <w:rPr>
-          <w:sz w:val="28"/>
-          <w:szCs w:val="28"/>
+          <w:rFonts w:cstheme="minorHAnsi"/>
+          <w:sz w:val="25"/>
+          <w:szCs w:val="25"/>
         </w:rPr>
         <w:t xml:space="preserve"> also</w:t>
       </w:r>
       <w:r>
         <w:rPr>
-          <w:sz w:val="28"/>
-          <w:szCs w:val="28"/>
+          <w:rFonts w:cstheme="minorHAnsi"/>
+          <w:sz w:val="25"/>
+          <w:szCs w:val="25"/>
         </w:rPr>
         <w:t>,</w:t>
       </w:r>
       <w:r>
         <w:rPr>
-          <w:sz w:val="28"/>
-          <w:szCs w:val="28"/>
+          <w:rFonts w:cstheme="minorHAnsi"/>
+          <w:sz w:val="25"/>
+          <w:szCs w:val="25"/>
         </w:rPr>
         <w:t xml:space="preserve"> separated those findings based on each member’s </w:t>
       </w:r>
       <w:r>
         <w:rPr>
-          <w:sz w:val="28"/>
-          <w:szCs w:val="28"/>
+          <w:rFonts w:cstheme="minorHAnsi"/>
+          <w:sz w:val="25"/>
+          <w:szCs w:val="25"/>
         </w:rPr>
         <w:t>research:</w:t>
       </w:r>
@@ -1781,46 +1529,12 @@
       <w:r>
         <w:rPr>
           <w:rFonts w:cstheme="minorHAnsi"/>
-          <w:b/>
-          <w:bCs/>
-          <w:color w:val="000000"/>
-          <w:sz w:val="25"/>
-          <w:szCs w:val="25"/>
-          <w:shd w:val="clear" w:color="auto" w:fill="FFFFFF"/>
-        </w:rPr>
-        <w:tab/>
-      </w:r>
-      <w:r>
-        <w:rPr>
-          <w:rFonts w:cstheme="minorHAnsi"/>
-          <w:color w:val="000000"/>
-          <w:sz w:val="25"/>
-          <w:szCs w:val="25"/>
-          <w:shd w:val="clear" w:color="auto" w:fill="FFFFFF"/>
-        </w:rPr>
-        <w:t xml:space="preserve">For the first question that I was trying to answer, the results were what I expected and therefore were not really astonishing to me. For the first question I decided I wanted to focus on the first five states by alphabetical order because if I tried to show the data for each state, the visualization would not fit, and it would be too crowded. I also decided to focus on firms with the most years in business and least years in business because looking at every one of the categories in the “Years </w:t>
-      </w:r>
-      <w:proofErr w:type="gramStart"/>
-      <w:r>
-        <w:rPr>
-          <w:rFonts w:cstheme="minorHAnsi"/>
-          <w:color w:val="000000"/>
-          <w:sz w:val="25"/>
-          <w:szCs w:val="25"/>
-          <w:shd w:val="clear" w:color="auto" w:fill="FFFFFF"/>
-        </w:rPr>
-        <w:t>In</w:t>
-      </w:r>
-      <w:proofErr w:type="gramEnd"/>
-      <w:r>
-        <w:rPr>
-          <w:rFonts w:cstheme="minorHAnsi"/>
-          <w:color w:val="000000"/>
-          <w:sz w:val="25"/>
-          <w:szCs w:val="25"/>
-          <w:shd w:val="clear" w:color="auto" w:fill="FFFFFF"/>
-        </w:rPr>
-        <w:t xml:space="preserve"> Business” column would </w:t>
+          <w:color w:val="000000"/>
+          <w:sz w:val="25"/>
+          <w:szCs w:val="25"/>
+          <w:shd w:val="clear" w:color="auto" w:fill="FFFFFF"/>
+        </w:rPr>
+        <w:t xml:space="preserve">For the first question that I was trying to answer, the results were what I expected and therefore were not really astonishing to me. For the first question I decided I wanted to focus on the first five states by alphabetical order because if I tried to show the data for each state, the visualization would not fit, and it would be too crowded. I also decided to focus on firms with the most years in business and least years in business because looking at </w:t>
       </w:r>
       <w:r>
         <w:rPr>
@@ -1831,43 +1545,8 @@
           <w:shd w:val="clear" w:color="auto" w:fill="FFFFFF"/>
         </w:rPr>
         <w:lastRenderedPageBreak/>
-        <w:t xml:space="preserve">make my visualization too crowded and difficult to read. Also, looking at the firms with least experience and most experience would pave the way for interesting results. From the results it is safe to conclude that the firms that have been in business between 11-15 years have a greater number of employees than those firms that have been around for less than two years. This makes sense because the longer a firm is around, the greater the likelihood of expanding the </w:t>
-      </w:r>
-      <w:proofErr w:type="gramStart"/>
-      <w:r>
-        <w:rPr>
-          <w:rFonts w:cstheme="minorHAnsi"/>
-          <w:color w:val="000000"/>
-          <w:sz w:val="25"/>
-          <w:szCs w:val="25"/>
-          <w:shd w:val="clear" w:color="auto" w:fill="FFFFFF"/>
-        </w:rPr>
-        <w:t>amount</w:t>
-      </w:r>
-      <w:proofErr w:type="gramEnd"/>
-      <w:r>
-        <w:rPr>
-          <w:rFonts w:cstheme="minorHAnsi"/>
-          <w:color w:val="000000"/>
-          <w:sz w:val="25"/>
-          <w:szCs w:val="25"/>
-          <w:shd w:val="clear" w:color="auto" w:fill="FFFFFF"/>
-        </w:rPr>
-        <w:t xml:space="preserve"> of employees.</w:t>
-      </w:r>
-    </w:p>
-    <w:p>
-      <w:pPr>
-        <w:rPr>
-          <w:rFonts w:cstheme="minorHAnsi"/>
-          <w:b/>
-          <w:bCs/>
-          <w:color w:val="000000"/>
-          <w:sz w:val="25"/>
-          <w:szCs w:val="25"/>
-          <w:shd w:val="clear" w:color="auto" w:fill="FFFFFF"/>
-        </w:rPr>
-      </w:pPr>
+        <w:t>every one of the categories in the “Years In Business” column would make my visualization too crowded and difficult to read. Also, looking at the firms with least experience and most experience would pave the way for interesting results. From the results it is safe to conclude that the firms that have been in business between 11-15 years have a greater number of employees than those firms that have been around for less than two years. This makes sense because the longer a firm is around, the greater the likelihood of expanding the amount of employees.</w:t>
+      </w:r>
     </w:p>
     <w:p>
       <w:pPr>
@@ -1900,18 +1579,6 @@
         </w:rPr>
         <w:t>ts the number of owners.</w:t>
       </w:r>
-    </w:p>
-    <w:p>
-      <w:pPr>
-        <w:ind w:firstLine="720"/>
-        <w:rPr>
-          <w:rFonts w:cstheme="minorHAnsi"/>
-          <w:color w:val="000000"/>
-          <w:sz w:val="25"/>
-          <w:szCs w:val="25"/>
-          <w:shd w:val="clear" w:color="auto" w:fill="FFFFFF"/>
-        </w:rPr>
-      </w:pPr>
       <w:r>
         <w:rPr>
           <w:rFonts w:cstheme="minorHAnsi"/>
@@ -1921,7 +1588,6 @@
           <w:szCs w:val="25"/>
           <w:shd w:val="clear" w:color="auto" w:fill="FFFFFF"/>
         </w:rPr>
-        <w:lastRenderedPageBreak/>
         <w:drawing>
           <wp:inline distT="0" distB="0" distL="0" distR="0" wp14:anchorId="026AED22" wp14:editId="0630D75C">
             <wp:extent cx="5943600" cy="5151120"/>
@@ -1967,87 +1633,13 @@
     </w:p>
     <w:p>
       <w:pPr>
-        <w:rPr>
-          <w:rFonts w:cstheme="minorHAnsi"/>
-          <w:color w:val="000000"/>
-          <w:sz w:val="25"/>
-          <w:szCs w:val="25"/>
-          <w:shd w:val="clear" w:color="auto" w:fill="FFFFFF"/>
-        </w:rPr>
-      </w:pPr>
-    </w:p>
-    <w:p>
-      <w:pPr>
-        <w:rPr>
-          <w:rFonts w:cstheme="minorHAnsi"/>
-          <w:sz w:val="25"/>
-          <w:szCs w:val="25"/>
-        </w:rPr>
-      </w:pPr>
-    </w:p>
-    <w:p>
-      <w:pPr>
-        <w:rPr>
-          <w:rFonts w:cstheme="minorHAnsi"/>
-          <w:sz w:val="25"/>
-          <w:szCs w:val="25"/>
-        </w:rPr>
-      </w:pPr>
-    </w:p>
-    <w:p>
-      <w:pPr>
-        <w:rPr>
-          <w:rFonts w:cstheme="minorHAnsi"/>
-          <w:sz w:val="25"/>
-          <w:szCs w:val="25"/>
-        </w:rPr>
-      </w:pPr>
-    </w:p>
-    <w:p>
-      <w:pPr>
-        <w:jc w:val="center"/>
-        <w:rPr>
-          <w:rFonts w:cstheme="minorHAnsi"/>
-          <w:sz w:val="25"/>
-          <w:szCs w:val="25"/>
-        </w:rPr>
-      </w:pPr>
-    </w:p>
-    <w:p>
-      <w:pPr>
-        <w:ind w:firstLine="720"/>
-        <w:rPr>
-          <w:rFonts w:cstheme="minorHAnsi"/>
-          <w:sz w:val="25"/>
-          <w:szCs w:val="25"/>
-        </w:rPr>
-      </w:pPr>
-      <w:r>
-        <w:rPr>
-          <w:rFonts w:cstheme="minorHAnsi"/>
-          <w:sz w:val="25"/>
-          <w:szCs w:val="25"/>
-        </w:rPr>
-        <w:t xml:space="preserve">For my third visualization, I wanted to figure out how many employees in the first 10 states are minorities for the firms in those states. I decided to only focus on the first 10 states because the visualization would be too long to be able to understand if I did this for all states. The visualization gives you an idea of what states have </w:t>
-      </w:r>
-      <w:proofErr w:type="gramStart"/>
-      <w:r>
-        <w:rPr>
-          <w:rFonts w:cstheme="minorHAnsi"/>
-          <w:sz w:val="25"/>
-          <w:szCs w:val="25"/>
-        </w:rPr>
-        <w:t>the most</w:t>
-      </w:r>
-      <w:proofErr w:type="gramEnd"/>
-      <w:r>
-        <w:rPr>
-          <w:rFonts w:cstheme="minorHAnsi"/>
-          <w:sz w:val="25"/>
-          <w:szCs w:val="25"/>
-        </w:rPr>
-        <w:t xml:space="preserve"> number of employees for their firms and which states have the least. However, this visualization is strongest when it is used along with the table that I created so that you can see the exact </w:t>
-      </w:r>
+        <w:ind w:firstLine="720"/>
+        <w:rPr>
+          <w:rFonts w:cstheme="minorHAnsi"/>
+          <w:sz w:val="25"/>
+          <w:szCs w:val="25"/>
+        </w:rPr>
+      </w:pPr>
       <w:r>
         <w:rPr>
           <w:rFonts w:cstheme="minorHAnsi"/>
@@ -2055,44 +1647,18 @@
           <w:szCs w:val="25"/>
         </w:rPr>
         <w:lastRenderedPageBreak/>
-        <w:t xml:space="preserve">numbers for each state. It is of no surprise that out of the first 10 alphabetical states, California has </w:t>
-      </w:r>
-      <w:proofErr w:type="gramStart"/>
-      <w:r>
-        <w:rPr>
-          <w:rFonts w:cstheme="minorHAnsi"/>
-          <w:sz w:val="25"/>
-          <w:szCs w:val="25"/>
-        </w:rPr>
-        <w:t>the most</w:t>
-      </w:r>
-      <w:proofErr w:type="gramEnd"/>
-      <w:r>
-        <w:rPr>
-          <w:rFonts w:cstheme="minorHAnsi"/>
-          <w:sz w:val="25"/>
-          <w:szCs w:val="25"/>
-        </w:rPr>
-        <w:t xml:space="preserve"> number of employees for its firms. </w:t>
-      </w:r>
-      <w:proofErr w:type="gramStart"/>
-      <w:r>
-        <w:rPr>
-          <w:rFonts w:cstheme="minorHAnsi"/>
-          <w:sz w:val="25"/>
-          <w:szCs w:val="25"/>
-        </w:rPr>
-        <w:t>It</w:t>
-      </w:r>
-      <w:proofErr w:type="gramEnd"/>
-      <w:r>
-        <w:rPr>
-          <w:rFonts w:cstheme="minorHAnsi"/>
-          <w:sz w:val="25"/>
-          <w:szCs w:val="25"/>
-        </w:rPr>
-        <w:t xml:space="preserve"> number is significantly greater than the other 9 states.</w:t>
-      </w:r>
+        <w:t>For my third visualization, I wanted to figure out how many employees in the first 10 states are minorities for the firms in those states. I decided to only focus on the first 10 states because the visualization would be too long to be able to understand if I did this for all states. The visualization gives you an idea of what states have the most number of employees for their firms and which states have the least. However, this visualization is strongest when it is used along with the table that I created so that you can see the exact numbers for each state. It is of no surprise that out of the first 10 alphabetical states, California has the most number of employees for its firms. It number is significantly greater than the other 9 states.</w:t>
+      </w:r>
+    </w:p>
+    <w:p>
+      <w:pPr>
+        <w:ind w:firstLine="720"/>
+        <w:rPr>
+          <w:rFonts w:cstheme="minorHAnsi"/>
+          <w:sz w:val="25"/>
+          <w:szCs w:val="25"/>
+        </w:rPr>
+      </w:pPr>
     </w:p>
     <w:p>
       <w:pPr>
@@ -2110,9 +1676,9 @@
           <w:szCs w:val="25"/>
         </w:rPr>
         <w:drawing>
-          <wp:inline distT="0" distB="0" distL="0" distR="0" wp14:anchorId="617F6ED4" wp14:editId="70CB9CA5">
-            <wp:extent cx="5943600" cy="3962400"/>
-            <wp:effectExtent l="0" t="0" r="0" b="0"/>
+          <wp:inline distT="0" distB="0" distL="0" distR="0" wp14:anchorId="617F6ED4" wp14:editId="3240F733">
+            <wp:extent cx="5943600" cy="4451684"/>
+            <wp:effectExtent l="0" t="0" r="0" b="6350"/>
             <wp:docPr id="14" name="Picture 14" descr="Chart, line chart&#10;&#10;Description automatically generated with medium confidence"/>
             <wp:cNvGraphicFramePr>
               <a:graphicFrameLocks xmlns:a="http://schemas.openxmlformats.org/drawingml/2006/main" noChangeAspect="1"/>
@@ -2139,7 +1705,7 @@
                   <pic:spPr>
                     <a:xfrm>
                       <a:off x="0" y="0"/>
-                      <a:ext cx="5943600" cy="3962400"/>
+                      <a:ext cx="5951463" cy="4457573"/>
                     </a:xfrm>
                     <a:prstGeom prst="rect">
                       <a:avLst/>
@@ -2188,18 +1754,6 @@
         <w:ind w:firstLine="720"/>
         <w:rPr>
           <w:rFonts w:cstheme="minorHAnsi"/>
-          <w:color w:val="000000"/>
-          <w:sz w:val="25"/>
-          <w:szCs w:val="25"/>
-          <w:shd w:val="clear" w:color="auto" w:fill="FFFFFF"/>
-        </w:rPr>
-      </w:pPr>
-    </w:p>
-    <w:p>
-      <w:pPr>
-        <w:ind w:firstLine="720"/>
-        <w:rPr>
-          <w:rFonts w:cstheme="minorHAnsi"/>
           <w:b/>
           <w:bCs/>
           <w:color w:val="000000"/>
@@ -2218,8 +1772,18 @@
           <w:szCs w:val="25"/>
           <w:shd w:val="clear" w:color="auto" w:fill="FFFFFF"/>
         </w:rPr>
-        <w:t>Will</w:t>
-      </w:r>
+        <w:lastRenderedPageBreak/>
+        <w:t>Will:</w:t>
+      </w:r>
+    </w:p>
+    <w:p>
+      <w:pPr>
+        <w:rPr>
+          <w:rFonts w:cstheme="minorHAnsi"/>
+          <w:sz w:val="25"/>
+          <w:szCs w:val="25"/>
+        </w:rPr>
+      </w:pPr>
       <w:r>
         <w:rPr>
           <w:rFonts w:cstheme="minorHAnsi"/>
@@ -2230,34 +1794,35 @@
           <w:szCs w:val="25"/>
           <w:shd w:val="clear" w:color="auto" w:fill="FFFFFF"/>
         </w:rPr>
-        <w:t>:</w:t>
-      </w:r>
-    </w:p>
-    <w:p>
-      <w:r>
-        <w:rPr>
-          <w:rFonts w:cstheme="minorHAnsi"/>
-          <w:b/>
-          <w:bCs/>
-          <w:color w:val="000000"/>
-          <w:sz w:val="25"/>
-          <w:szCs w:val="25"/>
-          <w:shd w:val="clear" w:color="auto" w:fill="FFFFFF"/>
-        </w:rPr>
         <w:tab/>
       </w:r>
       <w:r>
+        <w:rPr>
+          <w:rFonts w:cstheme="minorHAnsi"/>
+          <w:sz w:val="25"/>
+          <w:szCs w:val="25"/>
+        </w:rPr>
         <w:t>A boxplot of payroll by owner sex, to see initial discrepancies:</w:t>
       </w:r>
     </w:p>
     <w:p>
-      <w:r>
-        <w:rPr>
+      <w:pPr>
+        <w:rPr>
+          <w:rFonts w:cstheme="minorHAnsi"/>
+          <w:sz w:val="25"/>
+          <w:szCs w:val="25"/>
+        </w:rPr>
+      </w:pPr>
+      <w:r>
+        <w:rPr>
+          <w:rFonts w:cstheme="minorHAnsi"/>
           <w:noProof/>
+          <w:sz w:val="25"/>
+          <w:szCs w:val="25"/>
         </w:rPr>
         <w:drawing>
-          <wp:inline distT="0" distB="0" distL="0" distR="0" wp14:anchorId="0916BB49" wp14:editId="481B9565">
-            <wp:extent cx="5562600" cy="3533775"/>
+          <wp:inline distT="0" distB="0" distL="0" distR="0" wp14:anchorId="0916BB49" wp14:editId="2BA8DD43">
+            <wp:extent cx="5562600" cy="3208421"/>
             <wp:effectExtent l="0" t="0" r="0" b="0"/>
             <wp:docPr id="10" name="Picture 10" descr="Chart, box and whisker chart&#10;&#10;Description automatically generated"/>
             <wp:cNvGraphicFramePr>
@@ -2288,7 +1853,7 @@
                   <pic:spPr bwMode="auto">
                     <a:xfrm>
                       <a:off x="0" y="0"/>
-                      <a:ext cx="5562600" cy="3533775"/>
+                      <a:ext cx="5566826" cy="3210858"/>
                     </a:xfrm>
                     <a:prstGeom prst="rect">
                       <a:avLst/>
@@ -2306,30 +1871,59 @@
       </w:r>
     </w:p>
     <w:p>
-      <w:r>
+      <w:pPr>
+        <w:ind w:firstLine="720"/>
+        <w:rPr>
+          <w:rFonts w:cstheme="minorHAnsi"/>
+          <w:sz w:val="25"/>
+          <w:szCs w:val="25"/>
+        </w:rPr>
+      </w:pPr>
+      <w:r>
+        <w:rPr>
+          <w:rFonts w:cstheme="minorHAnsi"/>
+          <w:sz w:val="25"/>
+          <w:szCs w:val="25"/>
+        </w:rPr>
         <w:t>Clearly, these are all right skewed, with the amount of skew being higher for Male owned companies.</w:t>
       </w:r>
-    </w:p>
-    <w:p>
-      <w:r>
-        <w:br w:type="page"/>
-      </w:r>
-    </w:p>
-    <w:p>
-      <w:r>
-        <w:lastRenderedPageBreak/>
+      <w:r>
+        <w:rPr>
+          <w:rFonts w:cstheme="minorHAnsi"/>
+          <w:sz w:val="25"/>
+          <w:szCs w:val="25"/>
+        </w:rPr>
+        <w:t xml:space="preserve"> </w:t>
+      </w:r>
+    </w:p>
+    <w:p>
+      <w:pPr>
+        <w:ind w:firstLine="720"/>
+        <w:rPr>
+          <w:rFonts w:cstheme="minorHAnsi"/>
+          <w:sz w:val="25"/>
+          <w:szCs w:val="25"/>
+        </w:rPr>
+      </w:pPr>
+      <w:r>
+        <w:rPr>
+          <w:rFonts w:cstheme="minorHAnsi"/>
+          <w:sz w:val="25"/>
+          <w:szCs w:val="25"/>
+        </w:rPr>
         <w:t>Two bar graphs of median Payroll by owner sex:</w:t>
       </w:r>
-    </w:p>
-    <w:p>
-      <w:r>
-        <w:rPr>
+      <w:r>
+        <w:rPr>
+          <w:rFonts w:cstheme="minorHAnsi"/>
           <w:noProof/>
+          <w:sz w:val="25"/>
+          <w:szCs w:val="25"/>
         </w:rPr>
         <w:drawing>
-          <wp:inline distT="0" distB="0" distL="0" distR="0" wp14:anchorId="653F0E2B" wp14:editId="3F0F7697">
-            <wp:extent cx="5943600" cy="3754120"/>
-            <wp:effectExtent l="0" t="0" r="0" b="0"/>
+          <wp:inline distT="0" distB="0" distL="0" distR="0" wp14:anchorId="653F0E2B" wp14:editId="7B06FD78">
+            <wp:extent cx="5942937" cy="3489158"/>
+            <wp:effectExtent l="0" t="0" r="1270" b="0"/>
             <wp:docPr id="11" name="Picture 11" descr="Chart, bar chart&#10;&#10;Description automatically generated"/>
             <wp:cNvGraphicFramePr>
               <a:graphicFrameLocks xmlns:a="http://schemas.openxmlformats.org/drawingml/2006/main" noChangeAspect="1"/>
@@ -2359,7 +1953,7 @@
                   <pic:spPr bwMode="auto">
                     <a:xfrm>
                       <a:off x="0" y="0"/>
-                      <a:ext cx="5943600" cy="3754120"/>
+                      <a:ext cx="5957151" cy="3497503"/>
                     </a:xfrm>
                     <a:prstGeom prst="rect">
                       <a:avLst/>
@@ -2377,12 +1971,23 @@
       </w:r>
     </w:p>
     <w:p>
-      <w:r>
-        <w:rPr>
+      <w:pPr>
+        <w:rPr>
+          <w:rFonts w:cstheme="minorHAnsi"/>
+          <w:sz w:val="25"/>
+          <w:szCs w:val="25"/>
+        </w:rPr>
+      </w:pPr>
+      <w:r>
+        <w:rPr>
+          <w:rFonts w:cstheme="minorHAnsi"/>
           <w:noProof/>
-        </w:rPr>
+          <w:sz w:val="25"/>
+          <w:szCs w:val="25"/>
+        </w:rPr>
+        <w:lastRenderedPageBreak/>
         <w:drawing>
-          <wp:inline distT="0" distB="0" distL="0" distR="0" wp14:anchorId="4F455912" wp14:editId="3276D5B1">
+          <wp:inline distT="0" distB="0" distL="0" distR="0" wp14:anchorId="4F455912" wp14:editId="553D0C97">
             <wp:extent cx="5943600" cy="3723005"/>
             <wp:effectExtent l="0" t="0" r="0" b="0"/>
             <wp:docPr id="4" name="Picture 4" descr="Chart, bar chart&#10;&#10;Description automatically generated"/>
@@ -2432,39 +2037,64 @@
       </w:r>
     </w:p>
     <w:p>
-      <w:r>
-        <w:t>We see the difference is starker for the us data as opposed to the states data. (</w:t>
-      </w:r>
-      <w:proofErr w:type="gramStart"/>
-      <w:r>
-        <w:t>note</w:t>
-      </w:r>
-      <w:proofErr w:type="gramEnd"/>
-      <w:r>
-        <w:t xml:space="preserve"> different scales)</w:t>
-      </w:r>
-    </w:p>
-    <w:p>
-      <w:pPr>
-        <w:rPr>
+      <w:pPr>
+        <w:ind w:firstLine="720"/>
+        <w:rPr>
+          <w:rFonts w:cstheme="minorHAnsi"/>
+          <w:sz w:val="25"/>
+          <w:szCs w:val="25"/>
+        </w:rPr>
+      </w:pPr>
+      <w:r>
+        <w:rPr>
+          <w:rFonts w:cstheme="minorHAnsi"/>
+          <w:sz w:val="25"/>
+          <w:szCs w:val="25"/>
+        </w:rPr>
+        <w:t>We see the difference is starker for the us data as opposed to the states data. (note different scales)</w:t>
+      </w:r>
+    </w:p>
+    <w:p>
+      <w:pPr>
+        <w:ind w:left="720" w:firstLine="720"/>
+        <w:rPr>
+          <w:rFonts w:cstheme="minorHAnsi"/>
+          <w:sz w:val="25"/>
+          <w:szCs w:val="25"/>
+        </w:rPr>
+      </w:pPr>
+      <w:r>
+        <w:rPr>
+          <w:rFonts w:cstheme="minorHAnsi"/>
+          <w:sz w:val="25"/>
+          <w:szCs w:val="25"/>
+        </w:rPr>
+        <w:t>Sales vs Employees Scatter plot (zoomed in):</w:t>
+      </w:r>
+      <w:r>
+        <w:rPr>
+          <w:rFonts w:cstheme="minorHAnsi"/>
           <w:noProof/>
-        </w:rPr>
-      </w:pPr>
-      <w:r>
-        <w:lastRenderedPageBreak/>
-        <w:t>Sales vs Employees Scatter plot (zoomed in):</w:t>
-      </w:r>
-      <w:r>
-        <w:rPr>
+          <w:sz w:val="25"/>
+          <w:szCs w:val="25"/>
+        </w:rPr>
+        <w:t xml:space="preserve"> </w:t>
+      </w:r>
+    </w:p>
+    <w:p>
+      <w:pPr>
+        <w:rPr>
+          <w:rFonts w:cstheme="minorHAnsi"/>
+          <w:sz w:val="25"/>
+          <w:szCs w:val="25"/>
+        </w:rPr>
+      </w:pPr>
+      <w:r>
+        <w:rPr>
+          <w:rFonts w:cstheme="minorHAnsi"/>
           <w:noProof/>
-        </w:rPr>
-        <w:t xml:space="preserve"> </w:t>
-      </w:r>
-    </w:p>
-    <w:p>
-      <w:r>
-        <w:rPr>
-          <w:noProof/>
+          <w:sz w:val="25"/>
+          <w:szCs w:val="25"/>
         </w:rPr>
         <w:drawing>
           <wp:inline distT="0" distB="0" distL="0" distR="0" wp14:anchorId="13F0AC17" wp14:editId="13069818">
@@ -2517,10 +2147,21 @@
       </w:r>
     </w:p>
     <w:p>
-      <w:r>
-        <w:rPr>
+      <w:pPr>
+        <w:rPr>
+          <w:rFonts w:cstheme="minorHAnsi"/>
+          <w:sz w:val="25"/>
+          <w:szCs w:val="25"/>
+        </w:rPr>
+      </w:pPr>
+      <w:r>
+        <w:rPr>
+          <w:rFonts w:cstheme="minorHAnsi"/>
           <w:noProof/>
-        </w:rPr>
+          <w:sz w:val="25"/>
+          <w:szCs w:val="25"/>
+        </w:rPr>
+        <w:lastRenderedPageBreak/>
         <w:drawing>
           <wp:inline distT="0" distB="0" distL="0" distR="0" wp14:anchorId="7F058ADC" wp14:editId="12AD1854">
             <wp:extent cx="5943600" cy="2905125"/>
@@ -2572,47 +2213,99 @@
       </w:r>
     </w:p>
     <w:p>
-      <w:r>
+      <w:pPr>
+        <w:ind w:firstLine="720"/>
+        <w:rPr>
+          <w:rFonts w:cstheme="minorHAnsi"/>
+          <w:sz w:val="25"/>
+          <w:szCs w:val="25"/>
+        </w:rPr>
+      </w:pPr>
+      <w:r>
+        <w:rPr>
+          <w:rFonts w:cstheme="minorHAnsi"/>
+          <w:sz w:val="25"/>
+          <w:szCs w:val="25"/>
+        </w:rPr>
         <w:t>Of note, a number of male owned companies have rather higher sales per employee than the general trend.  Why this occurs would be an interesting question for further study.</w:t>
       </w:r>
     </w:p>
     <w:p>
-      <w:r>
+      <w:pPr>
+        <w:ind w:firstLine="720"/>
+        <w:rPr>
+          <w:rFonts w:cstheme="minorHAnsi"/>
+          <w:sz w:val="25"/>
+          <w:szCs w:val="25"/>
+        </w:rPr>
+      </w:pPr>
+      <w:r>
+        <w:rPr>
+          <w:rFonts w:cstheme="minorHAnsi"/>
+          <w:sz w:val="25"/>
+          <w:szCs w:val="25"/>
+        </w:rPr>
         <w:t xml:space="preserve">Also, the high-end outliers seem to also be </w:t>
       </w:r>
       <w:r>
+        <w:rPr>
+          <w:rFonts w:cstheme="minorHAnsi"/>
+          <w:sz w:val="25"/>
+          <w:szCs w:val="25"/>
+        </w:rPr>
         <w:t>above</w:t>
       </w:r>
       <w:r>
+        <w:rPr>
+          <w:rFonts w:cstheme="minorHAnsi"/>
+          <w:sz w:val="25"/>
+          <w:szCs w:val="25"/>
+        </w:rPr>
         <w:t xml:space="preserve"> the lower-end trend, this is also worth looking into with a larger dataset.</w:t>
       </w:r>
     </w:p>
     <w:p>
-      <w:r>
-        <w:br w:type="page"/>
-      </w:r>
-    </w:p>
-    <w:p>
-      <w:pPr>
-        <w:rPr>
+      <w:pPr>
+        <w:ind w:left="720"/>
+        <w:rPr>
+          <w:rFonts w:cstheme="minorHAnsi"/>
           <w:noProof/>
-        </w:rPr>
-      </w:pPr>
-      <w:r>
-        <w:lastRenderedPageBreak/>
+          <w:sz w:val="25"/>
+          <w:szCs w:val="25"/>
+        </w:rPr>
+      </w:pPr>
+      <w:r>
+        <w:rPr>
+          <w:rFonts w:cstheme="minorHAnsi"/>
+          <w:sz w:val="25"/>
+          <w:szCs w:val="25"/>
+        </w:rPr>
         <w:t>Payroll vs Sales scatter plots (full and zoomed in):</w:t>
       </w:r>
       <w:r>
         <w:rPr>
+          <w:rFonts w:cstheme="minorHAnsi"/>
           <w:noProof/>
+          <w:sz w:val="25"/>
+          <w:szCs w:val="25"/>
         </w:rPr>
         <w:t xml:space="preserve"> </w:t>
       </w:r>
     </w:p>
     <w:p>
-      <w:r>
-        <w:rPr>
+      <w:pPr>
+        <w:rPr>
+          <w:rFonts w:cstheme="minorHAnsi"/>
+          <w:sz w:val="25"/>
+          <w:szCs w:val="25"/>
+        </w:rPr>
+      </w:pPr>
+      <w:r>
+        <w:rPr>
+          <w:rFonts w:cstheme="minorHAnsi"/>
           <w:noProof/>
+          <w:sz w:val="25"/>
+          <w:szCs w:val="25"/>
         </w:rPr>
         <w:drawing>
           <wp:inline distT="0" distB="0" distL="0" distR="0" wp14:anchorId="158B127A" wp14:editId="1350A27F">
@@ -2665,10 +2358,21 @@
       </w:r>
     </w:p>
     <w:p>
-      <w:r>
-        <w:rPr>
+      <w:pPr>
+        <w:rPr>
+          <w:rFonts w:cstheme="minorHAnsi"/>
+          <w:sz w:val="25"/>
+          <w:szCs w:val="25"/>
+        </w:rPr>
+      </w:pPr>
+      <w:r>
+        <w:rPr>
+          <w:rFonts w:cstheme="minorHAnsi"/>
           <w:noProof/>
-        </w:rPr>
+          <w:sz w:val="25"/>
+          <w:szCs w:val="25"/>
+        </w:rPr>
+        <w:lastRenderedPageBreak/>
         <w:drawing>
           <wp:inline distT="0" distB="0" distL="0" distR="0" wp14:anchorId="1776A341" wp14:editId="3D61A22C">
             <wp:extent cx="5943600" cy="3393440"/>
@@ -2720,40 +2424,61 @@
       </w:r>
     </w:p>
     <w:p>
-      <w:r>
+      <w:pPr>
+        <w:ind w:firstLine="720"/>
+        <w:rPr>
+          <w:rFonts w:cstheme="minorHAnsi"/>
+          <w:sz w:val="25"/>
+          <w:szCs w:val="25"/>
+        </w:rPr>
+      </w:pPr>
+      <w:r>
+        <w:rPr>
+          <w:rFonts w:cstheme="minorHAnsi"/>
+          <w:sz w:val="25"/>
+          <w:szCs w:val="25"/>
+        </w:rPr>
         <w:t>We see that a number of male owned businesses have a lower ratio of Payroll to Sales than the general trend.  These also seem to be the same Sales numbers as those of the higher performing companies from the previous section.  This is interesting, and the cause thereof also worthy of further study.</w:t>
       </w:r>
     </w:p>
     <w:p>
-      <w:r>
+      <w:pPr>
+        <w:ind w:firstLine="720"/>
+        <w:rPr>
+          <w:rFonts w:cstheme="minorHAnsi"/>
+          <w:color w:val="000000"/>
+          <w:sz w:val="25"/>
+          <w:szCs w:val="25"/>
+          <w:shd w:val="clear" w:color="auto" w:fill="FFFFFF"/>
+        </w:rPr>
+      </w:pPr>
+      <w:r>
+        <w:rPr>
+          <w:rFonts w:cstheme="minorHAnsi"/>
+          <w:sz w:val="25"/>
+          <w:szCs w:val="25"/>
+        </w:rPr>
         <w:t>Also, the high-end outliers seem to also be below the lower-end trend, this is also worth looking into with a larger dataset.</w:t>
       </w:r>
-    </w:p>
-    <w:p/>
-    <w:p>
-      <w:r>
+      <w:r>
+        <w:rPr>
+          <w:rFonts w:cstheme="minorHAnsi"/>
+          <w:sz w:val="25"/>
+          <w:szCs w:val="25"/>
+        </w:rPr>
         <w:t>Payroll vs Employees scatter plot:</w:t>
       </w:r>
-    </w:p>
-    <w:p>
-      <w:pPr>
-        <w:ind w:firstLine="720"/>
-        <w:rPr>
-          <w:rFonts w:cstheme="minorHAnsi"/>
-          <w:color w:val="000000"/>
-          <w:sz w:val="25"/>
-          <w:szCs w:val="25"/>
-          <w:shd w:val="clear" w:color="auto" w:fill="FFFFFF"/>
-        </w:rPr>
-      </w:pPr>
-      <w:r>
-        <w:rPr>
+      <w:r>
+        <w:rPr>
+          <w:rFonts w:cstheme="minorHAnsi"/>
           <w:noProof/>
+          <w:sz w:val="25"/>
+          <w:szCs w:val="25"/>
         </w:rPr>
         <w:drawing>
-          <wp:inline distT="0" distB="0" distL="0" distR="0" wp14:anchorId="6597363E" wp14:editId="7508D491">
-            <wp:extent cx="5943600" cy="3503930"/>
-            <wp:effectExtent l="0" t="0" r="0" b="1270"/>
+          <wp:inline distT="0" distB="0" distL="0" distR="0" wp14:anchorId="6597363E" wp14:editId="24EB4543">
+            <wp:extent cx="5943600" cy="3216442"/>
+            <wp:effectExtent l="0" t="0" r="0" b="3175"/>
             <wp:docPr id="9" name="Picture 9" descr="Chart&#10;&#10;Description automatically generated"/>
             <wp:cNvGraphicFramePr>
               <a:graphicFrameLocks xmlns:a="http://schemas.openxmlformats.org/drawingml/2006/main" noChangeAspect="1"/>
@@ -2783,7 +2508,7 @@
                   <pic:spPr bwMode="auto">
                     <a:xfrm>
                       <a:off x="0" y="0"/>
-                      <a:ext cx="5943600" cy="3503930"/>
+                      <a:ext cx="5948848" cy="3219282"/>
                     </a:xfrm>
                     <a:prstGeom prst="rect">
                       <a:avLst/>
@@ -2821,49 +2546,16 @@
           <w:shd w:val="clear" w:color="auto" w:fill="FFFFFF"/>
         </w:rPr>
       </w:pPr>
-      <w:proofErr w:type="gramStart"/>
-      <w:r>
-        <w:rPr>
-          <w:rFonts w:cstheme="minorHAnsi"/>
-          <w:color w:val="000000"/>
-          <w:sz w:val="25"/>
-          <w:szCs w:val="25"/>
-          <w:shd w:val="clear" w:color="auto" w:fill="FFFFFF"/>
-        </w:rPr>
-        <w:t>Overall</w:t>
-      </w:r>
-      <w:proofErr w:type="gramEnd"/>
-      <w:r>
-        <w:rPr>
-          <w:rFonts w:cstheme="minorHAnsi"/>
-          <w:color w:val="000000"/>
-          <w:sz w:val="25"/>
-          <w:szCs w:val="25"/>
-          <w:shd w:val="clear" w:color="auto" w:fill="FFFFFF"/>
-        </w:rPr>
-        <w:t xml:space="preserve"> some companies are a bit higher than the trend and some are lower but not in any seemingly significant way (the outlier trend seems to match the rest of the data) implying the payroll to employee ratio is fairly standard, which is somewhat curious, and worthy of further study.</w:t>
-      </w:r>
-    </w:p>
-    <w:p>
-      <w:pPr>
-        <w:ind w:firstLine="720"/>
-        <w:rPr>
-          <w:rFonts w:cstheme="minorHAnsi"/>
-          <w:color w:val="000000"/>
-          <w:sz w:val="25"/>
-          <w:szCs w:val="25"/>
-          <w:shd w:val="clear" w:color="auto" w:fill="FFFFFF"/>
-        </w:rPr>
-      </w:pPr>
-      <w:r>
-        <w:rPr>
-          <w:rFonts w:cstheme="minorHAnsi"/>
-          <w:color w:val="000000"/>
-          <w:sz w:val="25"/>
-          <w:szCs w:val="25"/>
-          <w:shd w:val="clear" w:color="auto" w:fill="FFFFFF"/>
-        </w:rPr>
-        <w:br w:type="page"/>
+      <w:r>
+        <w:rPr>
+          <w:rFonts w:cstheme="minorHAnsi"/>
+          <w:color w:val="000000"/>
+          <w:sz w:val="25"/>
+          <w:szCs w:val="25"/>
+          <w:shd w:val="clear" w:color="auto" w:fill="FFFFFF"/>
+        </w:rPr>
+        <w:lastRenderedPageBreak/>
+        <w:t>Overall some companies are a bit higher than the trend and some are lower but not in any seemingly significant way (the outlier trend seems to match the rest of the data) implying the payroll to employee ratio is fairly standard, which is somewhat curious, and worthy of further study.</w:t>
       </w:r>
     </w:p>
     <w:p>
@@ -2901,7 +2593,7 @@
           <w:szCs w:val="25"/>
           <w:shd w:val="clear" w:color="auto" w:fill="FFFFFF"/>
         </w:rPr>
-        <w:t>Phil</w:t>
+        <w:t>Phil:</w:t>
       </w:r>
       <w:r>
         <w:rPr>
@@ -2913,9 +2605,12 @@
           <w:szCs w:val="25"/>
           <w:shd w:val="clear" w:color="auto" w:fill="FFFFFF"/>
         </w:rPr>
-        <w:t>:</w:t>
-      </w:r>
-      <w:r>
+        <w:t xml:space="preserve"> </w:t>
+      </w:r>
+    </w:p>
+    <w:p>
+      <w:pPr>
+        <w:ind w:firstLine="720"/>
         <w:rPr>
           <w:rFonts w:cstheme="minorHAnsi"/>
           <w:b/>
@@ -2925,16 +2620,40 @@
           <w:szCs w:val="25"/>
           <w:shd w:val="clear" w:color="auto" w:fill="FFFFFF"/>
         </w:rPr>
-        <w:t xml:space="preserve"> </w:t>
-      </w:r>
-    </w:p>
-    <w:p>
-      <w:pPr>
-        <w:pStyle w:val="ListParagraph"/>
-        <w:numPr>
-          <w:ilvl w:val="0"/>
-          <w:numId w:val="5"/>
-        </w:numPr>
+      </w:pPr>
+      <w:r>
+        <w:rPr>
+          <w:rFonts w:cstheme="minorHAnsi"/>
+          <w:color w:val="000000"/>
+          <w:sz w:val="25"/>
+          <w:szCs w:val="25"/>
+          <w:shd w:val="clear" w:color="auto" w:fill="FFFFFF"/>
+        </w:rPr>
+        <w:t>1.</w:t>
+      </w:r>
+      <w:r>
+        <w:rPr>
+          <w:rFonts w:cstheme="minorHAnsi"/>
+          <w:color w:val="000000"/>
+          <w:sz w:val="25"/>
+          <w:szCs w:val="25"/>
+          <w:shd w:val="clear" w:color="auto" w:fill="FFFFFF"/>
+        </w:rPr>
+        <w:t>After looking over the data, it was found, unsurprisingly, that the most populous states were also the ones with the most of employee</w:t>
+      </w:r>
+      <w:r>
+        <w:rPr>
+          <w:rFonts w:cstheme="minorHAnsi"/>
+          <w:color w:val="000000"/>
+          <w:sz w:val="25"/>
+          <w:szCs w:val="25"/>
+          <w:shd w:val="clear" w:color="auto" w:fill="FFFFFF"/>
+        </w:rPr>
+        <w:t>s:</w:t>
+      </w:r>
+    </w:p>
+    <w:p>
+      <w:pPr>
         <w:rPr>
           <w:rFonts w:cstheme="minorHAnsi"/>
           <w:b/>
@@ -2948,39 +2667,9 @@
       <w:r>
         <w:rPr>
           <w:rFonts w:cstheme="minorHAnsi"/>
-          <w:color w:val="000000"/>
-          <w:sz w:val="25"/>
-          <w:szCs w:val="25"/>
-          <w:shd w:val="clear" w:color="auto" w:fill="FFFFFF"/>
-        </w:rPr>
-        <w:t>After looking over the data, it was found, unsurprisingly, that the most populous states were also the ones with the most of employee</w:t>
-      </w:r>
-      <w:r>
-        <w:rPr>
-          <w:rFonts w:cstheme="minorHAnsi"/>
-          <w:color w:val="000000"/>
-          <w:sz w:val="25"/>
-          <w:szCs w:val="25"/>
-          <w:shd w:val="clear" w:color="auto" w:fill="FFFFFF"/>
-        </w:rPr>
-        <w:t>s:</w:t>
-      </w:r>
-    </w:p>
-    <w:p>
-      <w:pPr>
-        <w:rPr>
-          <w:rFonts w:cstheme="minorHAnsi"/>
-          <w:b/>
-          <w:bCs/>
-          <w:color w:val="000000"/>
-          <w:sz w:val="25"/>
-          <w:szCs w:val="25"/>
-          <w:shd w:val="clear" w:color="auto" w:fill="FFFFFF"/>
-        </w:rPr>
-      </w:pPr>
-      <w:r>
-        <w:rPr>
           <w:noProof/>
+          <w:sz w:val="25"/>
+          <w:szCs w:val="25"/>
         </w:rPr>
         <w:drawing>
           <wp:inline distT="0" distB="0" distL="0" distR="0" wp14:anchorId="7471E8D9" wp14:editId="790CDA45">
@@ -3034,7 +2723,7 @@
     </w:p>
     <w:p>
       <w:pPr>
-        <w:ind w:left="360"/>
+        <w:ind w:left="360" w:firstLine="360"/>
         <w:rPr>
           <w:rFonts w:cstheme="minorHAnsi"/>
           <w:color w:val="000000"/>
@@ -3066,47 +2755,7 @@
     </w:p>
     <w:p>
       <w:pPr>
-        <w:pStyle w:val="ListParagraph"/>
-        <w:ind w:left="1080"/>
-        <w:rPr>
-          <w:rFonts w:cstheme="minorHAnsi"/>
-          <w:color w:val="000000"/>
-          <w:sz w:val="25"/>
-          <w:szCs w:val="25"/>
-          <w:shd w:val="clear" w:color="auto" w:fill="FFFFFF"/>
-        </w:rPr>
-      </w:pPr>
-    </w:p>
-    <w:p>
-      <w:pPr>
-        <w:pStyle w:val="ListParagraph"/>
-        <w:ind w:left="1080"/>
-        <w:rPr>
-          <w:rFonts w:cstheme="minorHAnsi"/>
-          <w:color w:val="000000"/>
-          <w:sz w:val="25"/>
-          <w:szCs w:val="25"/>
-          <w:shd w:val="clear" w:color="auto" w:fill="FFFFFF"/>
-        </w:rPr>
-      </w:pPr>
-      <w:r>
-        <w:rPr>
-          <w:rFonts w:cstheme="minorHAnsi"/>
-          <w:color w:val="000000"/>
-          <w:sz w:val="25"/>
-          <w:szCs w:val="25"/>
-          <w:shd w:val="clear" w:color="auto" w:fill="FFFFFF"/>
-        </w:rPr>
-        <w:br w:type="page"/>
-      </w:r>
-    </w:p>
-    <w:p>
-      <w:pPr>
-        <w:pStyle w:val="ListParagraph"/>
-        <w:numPr>
-          <w:ilvl w:val="0"/>
-          <w:numId w:val="5"/>
-        </w:numPr>
+        <w:ind w:firstLine="360"/>
         <w:rPr>
           <w:rFonts w:cstheme="minorHAnsi"/>
           <w:color w:val="000000"/>
@@ -3124,6 +2773,16 @@
           <w:shd w:val="clear" w:color="auto" w:fill="FFFFFF"/>
         </w:rPr>
         <w:lastRenderedPageBreak/>
+        <w:t xml:space="preserve">2. </w:t>
+      </w:r>
+      <w:r>
+        <w:rPr>
+          <w:rFonts w:cstheme="minorHAnsi"/>
+          <w:color w:val="000000"/>
+          <w:sz w:val="25"/>
+          <w:szCs w:val="25"/>
+          <w:shd w:val="clear" w:color="auto" w:fill="FFFFFF"/>
+        </w:rPr>
         <w:t xml:space="preserve">Again, as is to be expected, in top ten states ranked by number of employees, the trends of where the most male and female employees were remained relatively consistent. </w:t>
       </w:r>
     </w:p>
@@ -3139,7 +2798,10 @@
       </w:pPr>
       <w:r>
         <w:rPr>
+          <w:rFonts w:cstheme="minorHAnsi"/>
           <w:noProof/>
+          <w:sz w:val="25"/>
+          <w:szCs w:val="25"/>
         </w:rPr>
         <w:drawing>
           <wp:inline distT="0" distB="0" distL="0" distR="0" wp14:anchorId="63550D1D" wp14:editId="7220836D">
@@ -3203,7 +2865,10 @@
       </w:pPr>
       <w:r>
         <w:rPr>
+          <w:rFonts w:cstheme="minorHAnsi"/>
           <w:noProof/>
+          <w:sz w:val="25"/>
+          <w:szCs w:val="25"/>
         </w:rPr>
         <w:drawing>
           <wp:inline distT="0" distB="0" distL="0" distR="0" wp14:anchorId="3D003A83" wp14:editId="4B146540">
@@ -3257,14 +2922,25 @@
     </w:p>
     <w:p>
       <w:pPr>
-        <w:rPr>
-          <w:rFonts w:cstheme="minorHAnsi"/>
-          <w:color w:val="000000"/>
-          <w:sz w:val="25"/>
-          <w:szCs w:val="25"/>
-          <w:shd w:val="clear" w:color="auto" w:fill="FFFFFF"/>
-        </w:rPr>
-      </w:pPr>
+        <w:ind w:firstLine="720"/>
+        <w:rPr>
+          <w:rFonts w:cstheme="minorHAnsi"/>
+          <w:color w:val="000000"/>
+          <w:sz w:val="25"/>
+          <w:szCs w:val="25"/>
+          <w:shd w:val="clear" w:color="auto" w:fill="FFFFFF"/>
+        </w:rPr>
+      </w:pPr>
+      <w:r>
+        <w:rPr>
+          <w:rFonts w:cstheme="minorHAnsi"/>
+          <w:color w:val="000000"/>
+          <w:sz w:val="25"/>
+          <w:szCs w:val="25"/>
+          <w:shd w:val="clear" w:color="auto" w:fill="FFFFFF"/>
+        </w:rPr>
+        <w:t xml:space="preserve">As you can see from the charts, 8 out of 10 of the states remain in the same rank order, however, interestingly enough, the number 8 and 10 spots seem to vary from men to </w:t>
+      </w:r>
       <w:r>
         <w:rPr>
           <w:rFonts w:cstheme="minorHAnsi"/>
@@ -3274,91 +2950,50 @@
           <w:shd w:val="clear" w:color="auto" w:fill="FFFFFF"/>
         </w:rPr>
         <w:lastRenderedPageBreak/>
-        <w:t>As you can see from the charts, 8 out of 10 of the states remain in the same rank order, however, interestingly enough, the number 8 and 10 spots seem to vary from men to women. For men, the spots for 8 and 10 are Michigan and Georgia, respectively. For women, they are North Carolina and Michigan respectively. So, while Michigan appears on both of the top ten lists, it is interesting that the ratio appears to be different than in some of the other states.</w:t>
-      </w:r>
-    </w:p>
-    <w:p>
-      <w:pPr>
-        <w:rPr>
-          <w:rFonts w:cstheme="minorHAnsi"/>
-          <w:color w:val="000000"/>
-          <w:sz w:val="25"/>
-          <w:szCs w:val="25"/>
-          <w:shd w:val="clear" w:color="auto" w:fill="FFFFFF"/>
-        </w:rPr>
-      </w:pPr>
-    </w:p>
-    <w:p>
-      <w:pPr>
-        <w:rPr>
-          <w:rFonts w:cstheme="minorHAnsi"/>
-          <w:color w:val="000000"/>
-          <w:sz w:val="25"/>
-          <w:szCs w:val="25"/>
-          <w:shd w:val="clear" w:color="auto" w:fill="FFFFFF"/>
-        </w:rPr>
-      </w:pPr>
-      <w:r>
-        <w:rPr>
-          <w:rFonts w:cstheme="minorHAnsi"/>
-          <w:color w:val="000000"/>
-          <w:sz w:val="25"/>
-          <w:szCs w:val="25"/>
-          <w:shd w:val="clear" w:color="auto" w:fill="FFFFFF"/>
-        </w:rPr>
-        <w:t>3.</w:t>
-      </w:r>
-      <w:r>
-        <w:rPr>
-          <w:rFonts w:cstheme="minorHAnsi"/>
-          <w:color w:val="000000"/>
-          <w:sz w:val="25"/>
-          <w:szCs w:val="25"/>
-          <w:shd w:val="clear" w:color="auto" w:fill="FFFFFF"/>
-        </w:rPr>
-        <w:t xml:space="preserve"> </w:t>
-      </w:r>
-      <w:r>
-        <w:rPr>
-          <w:rFonts w:cstheme="minorHAnsi"/>
-          <w:color w:val="000000"/>
-          <w:sz w:val="25"/>
-          <w:szCs w:val="25"/>
-          <w:shd w:val="clear" w:color="auto" w:fill="FFFFFF"/>
-        </w:rPr>
-        <w:t xml:space="preserve">Lastly, </w:t>
-      </w:r>
-      <w:r>
-        <w:rPr>
-          <w:rFonts w:cstheme="minorHAnsi"/>
-          <w:color w:val="000000"/>
-          <w:sz w:val="25"/>
-          <w:szCs w:val="25"/>
-          <w:shd w:val="clear" w:color="auto" w:fill="FFFFFF"/>
-        </w:rPr>
-        <w:t xml:space="preserve">looking at the number of firms and how long they have been in operation, </w:t>
-      </w:r>
-      <w:proofErr w:type="gramStart"/>
-      <w:r>
-        <w:rPr>
-          <w:rFonts w:cstheme="minorHAnsi"/>
-          <w:color w:val="000000"/>
-          <w:sz w:val="25"/>
-          <w:szCs w:val="25"/>
-          <w:shd w:val="clear" w:color="auto" w:fill="FFFFFF"/>
-        </w:rPr>
-        <w:t>It</w:t>
-      </w:r>
-      <w:proofErr w:type="gramEnd"/>
-      <w:r>
-        <w:rPr>
-          <w:rFonts w:cstheme="minorHAnsi"/>
-          <w:color w:val="000000"/>
-          <w:sz w:val="25"/>
-          <w:szCs w:val="25"/>
-          <w:shd w:val="clear" w:color="auto" w:fill="FFFFFF"/>
-        </w:rPr>
-        <w:t xml:space="preserve"> is very apparent that most of the businesses that responded have existed for 16 or more years. I think that this </w:t>
+        <w:t>women. For men, the spots for 8 and 10 are Michigan and Georgia, respectively. For women, they are North Carolina and Michigan respectively. So, while Michigan appears on both of the top ten lists, it is interesting that the ratio appears to be different than in some of the other states.</w:t>
+      </w:r>
+    </w:p>
+    <w:p>
+      <w:pPr>
+        <w:rPr>
+          <w:rFonts w:cstheme="minorHAnsi"/>
+          <w:color w:val="000000"/>
+          <w:sz w:val="25"/>
+          <w:szCs w:val="25"/>
+          <w:shd w:val="clear" w:color="auto" w:fill="FFFFFF"/>
+        </w:rPr>
+      </w:pPr>
+    </w:p>
+    <w:p>
+      <w:pPr>
+        <w:ind w:firstLine="720"/>
+        <w:rPr>
+          <w:rFonts w:cstheme="minorHAnsi"/>
+          <w:color w:val="000000"/>
+          <w:sz w:val="25"/>
+          <w:szCs w:val="25"/>
+          <w:shd w:val="clear" w:color="auto" w:fill="FFFFFF"/>
+        </w:rPr>
+      </w:pPr>
+      <w:r>
+        <w:rPr>
+          <w:rFonts w:cstheme="minorHAnsi"/>
+          <w:color w:val="000000"/>
+          <w:sz w:val="25"/>
+          <w:szCs w:val="25"/>
+          <w:shd w:val="clear" w:color="auto" w:fill="FFFFFF"/>
+        </w:rPr>
+        <w:t xml:space="preserve">3. Lastly, </w:t>
+      </w:r>
+      <w:r>
+        <w:rPr>
+          <w:rFonts w:cstheme="minorHAnsi"/>
+          <w:color w:val="000000"/>
+          <w:sz w:val="25"/>
+          <w:szCs w:val="25"/>
+          <w:shd w:val="clear" w:color="auto" w:fill="FFFFFF"/>
+        </w:rPr>
+        <w:t xml:space="preserve">looking at the number of firms and how long they have been in operation, It is very apparent that most of the businesses that responded have existed for 16 or more years. I think that this </w:t>
       </w:r>
       <w:r>
         <w:rPr>
@@ -3374,12 +3009,18 @@
     <w:p>
       <w:pPr>
         <w:rPr>
-          <w:shd w:val="clear" w:color="auto" w:fill="FFFFFF"/>
-        </w:rPr>
-      </w:pPr>
-      <w:r>
-        <w:rPr>
+          <w:rFonts w:cstheme="minorHAnsi"/>
+          <w:sz w:val="25"/>
+          <w:szCs w:val="25"/>
+          <w:shd w:val="clear" w:color="auto" w:fill="FFFFFF"/>
+        </w:rPr>
+      </w:pPr>
+      <w:r>
+        <w:rPr>
+          <w:rFonts w:cstheme="minorHAnsi"/>
           <w:noProof/>
+          <w:sz w:val="25"/>
+          <w:szCs w:val="25"/>
         </w:rPr>
         <w:drawing>
           <wp:inline distT="0" distB="0" distL="0" distR="0" wp14:anchorId="4EAFACB8" wp14:editId="2A7DC810">
@@ -3433,6 +3074,7 @@
     </w:p>
     <w:p>
       <w:pPr>
+        <w:ind w:firstLine="720"/>
         <w:rPr>
           <w:rFonts w:cstheme="minorHAnsi"/>
           <w:color w:val="000000"/>
@@ -3482,20 +3124,15 @@
         </w:rPr>
         <w:t xml:space="preserve">year. </w:t>
       </w:r>
-      <w:r>
-        <w:rPr>
-          <w:rFonts w:cstheme="minorHAnsi"/>
-          <w:color w:val="000000"/>
-          <w:sz w:val="25"/>
-          <w:szCs w:val="25"/>
-          <w:shd w:val="clear" w:color="auto" w:fill="FFFFFF"/>
-        </w:rPr>
-        <w:br w:type="page"/>
-      </w:r>
-    </w:p>
-    <w:p>
-      <w:pPr>
-        <w:rPr>
+    </w:p>
+    <w:p>
+      <w:pPr>
+        <w:ind w:firstLine="720"/>
+        <w:rPr>
+          <w:rFonts w:cstheme="minorHAnsi"/>
+          <w:color w:val="000000"/>
+          <w:sz w:val="25"/>
+          <w:szCs w:val="25"/>
           <w:shd w:val="clear" w:color="auto" w:fill="FFFFFF"/>
         </w:rPr>
       </w:pPr>
@@ -3523,44 +3160,20 @@
           <w:szCs w:val="25"/>
           <w:shd w:val="clear" w:color="auto" w:fill="FFFFFF"/>
         </w:rPr>
-        <w:t>Sharif</w:t>
-      </w:r>
-      <w:r>
-        <w:rPr>
-          <w:rFonts w:cstheme="minorHAnsi"/>
-          <w:b/>
-          <w:bCs/>
-          <w:color w:val="000000"/>
-          <w:sz w:val="25"/>
-          <w:szCs w:val="25"/>
-          <w:shd w:val="clear" w:color="auto" w:fill="FFFFFF"/>
-        </w:rPr>
-        <w:t>:</w:t>
-      </w:r>
-    </w:p>
-    <w:p>
-      <w:pPr>
-        <w:ind w:firstLine="720"/>
-        <w:rPr>
-          <w:rFonts w:cstheme="minorHAnsi"/>
-          <w:color w:val="000000"/>
-          <w:sz w:val="25"/>
-          <w:szCs w:val="25"/>
-          <w:shd w:val="clear" w:color="auto" w:fill="FFFFFF"/>
-        </w:rPr>
-      </w:pPr>
-      <w:r>
-        <w:rPr>
-          <w:rFonts w:cstheme="minorHAnsi"/>
-          <w:b/>
-          <w:bCs/>
-          <w:color w:val="000000"/>
-          <w:sz w:val="25"/>
-          <w:szCs w:val="25"/>
-          <w:shd w:val="clear" w:color="auto" w:fill="FFFFFF"/>
-        </w:rPr>
-        <w:tab/>
-      </w:r>
+        <w:t>Sharif:</w:t>
+      </w:r>
+    </w:p>
+    <w:p>
+      <w:pPr>
+        <w:ind w:firstLine="720"/>
+        <w:rPr>
+          <w:rFonts w:cstheme="minorHAnsi"/>
+          <w:color w:val="000000"/>
+          <w:sz w:val="25"/>
+          <w:szCs w:val="25"/>
+          <w:shd w:val="clear" w:color="auto" w:fill="FFFFFF"/>
+        </w:rPr>
+      </w:pPr>
       <w:r>
         <w:rPr>
           <w:rFonts w:cstheme="minorHAnsi"/>
@@ -3592,10 +3205,11 @@
           <w:szCs w:val="25"/>
           <w:shd w:val="clear" w:color="auto" w:fill="FFFFFF"/>
         </w:rPr>
+        <w:lastRenderedPageBreak/>
         <w:drawing>
-          <wp:inline distT="0" distB="0" distL="0" distR="0" wp14:anchorId="28005D5F" wp14:editId="48E90386">
-            <wp:extent cx="6311345" cy="2493010"/>
-            <wp:effectExtent l="0" t="0" r="0" b="2540"/>
+          <wp:inline distT="0" distB="0" distL="0" distR="0" wp14:anchorId="28005D5F" wp14:editId="25B4AFD1">
+            <wp:extent cx="6311125" cy="3336758"/>
+            <wp:effectExtent l="0" t="0" r="0" b="0"/>
             <wp:docPr id="1" name="Picture 1"/>
             <wp:cNvGraphicFramePr>
               <a:graphicFrameLocks xmlns:a="http://schemas.openxmlformats.org/drawingml/2006/main" noChangeAspect="1"/>
@@ -3625,7 +3239,7 @@
                   <pic:spPr bwMode="auto">
                     <a:xfrm>
                       <a:off x="0" y="0"/>
-                      <a:ext cx="6355174" cy="2510322"/>
+                      <a:ext cx="6372948" cy="3369445"/>
                     </a:xfrm>
                     <a:prstGeom prst="rect">
                       <a:avLst/>
@@ -3737,9 +3351,9 @@
           <w:shd w:val="clear" w:color="auto" w:fill="FFFFFF"/>
         </w:rPr>
         <w:drawing>
-          <wp:inline distT="0" distB="0" distL="0" distR="0" wp14:anchorId="0A19E6F9" wp14:editId="28D5E7D5">
-            <wp:extent cx="6328410" cy="2783305"/>
-            <wp:effectExtent l="0" t="0" r="0" b="0"/>
+          <wp:inline distT="0" distB="0" distL="0" distR="0" wp14:anchorId="0A19E6F9" wp14:editId="273E556B">
+            <wp:extent cx="6328183" cy="3007894"/>
+            <wp:effectExtent l="0" t="0" r="0" b="2540"/>
             <wp:docPr id="2" name="Picture 2"/>
             <wp:cNvGraphicFramePr>
               <a:graphicFrameLocks xmlns:a="http://schemas.openxmlformats.org/drawingml/2006/main" noChangeAspect="1"/>
@@ -3769,7 +3383,7 @@
                   <pic:spPr bwMode="auto">
                     <a:xfrm>
                       <a:off x="0" y="0"/>
-                      <a:ext cx="6338699" cy="2787830"/>
+                      <a:ext cx="6334723" cy="3011003"/>
                     </a:xfrm>
                     <a:prstGeom prst="rect">
                       <a:avLst/>
@@ -3804,27 +3418,7 @@
           <w:shd w:val="clear" w:color="auto" w:fill="FFFFFF"/>
         </w:rPr>
         <w:lastRenderedPageBreak/>
-        <w:t xml:space="preserve">From plot above we can evidence positive correlation between number of owners and number of employees. It takes more owners to </w:t>
-      </w:r>
-      <w:proofErr w:type="spellStart"/>
-      <w:r>
-        <w:rPr>
-          <w:rFonts w:cstheme="minorHAnsi"/>
-          <w:sz w:val="25"/>
-          <w:szCs w:val="25"/>
-          <w:shd w:val="clear" w:color="auto" w:fill="FFFFFF"/>
-        </w:rPr>
-        <w:t>oversea</w:t>
-      </w:r>
-      <w:proofErr w:type="spellEnd"/>
-      <w:r>
-        <w:rPr>
-          <w:rFonts w:cstheme="minorHAnsi"/>
-          <w:sz w:val="25"/>
-          <w:szCs w:val="25"/>
-          <w:shd w:val="clear" w:color="auto" w:fill="FFFFFF"/>
-        </w:rPr>
-        <w:t xml:space="preserve"> the business and its increasing number of employees. However, some of those owners may represent a pull of owners that just bou</w:t>
+        <w:t>From plot above we can evidence positive correlation between number of owners and number of employees. It takes more owners to oversea the business and its increasing number of employees. However, some of those owners may represent a pull of owners that just bou</w:t>
       </w:r>
       <w:r>
         <w:rPr>
@@ -3976,20 +3570,22 @@
       <w:pPr>
         <w:ind w:firstLine="720"/>
         <w:rPr>
+          <w:rFonts w:cstheme="minorHAnsi"/>
           <w:b/>
           <w:bCs/>
           <w:color w:val="4472C4" w:themeColor="accent1"/>
-          <w:sz w:val="28"/>
-          <w:szCs w:val="28"/>
-        </w:rPr>
-      </w:pPr>
-      <w:r>
-        <w:rPr>
+          <w:sz w:val="25"/>
+          <w:szCs w:val="25"/>
+        </w:rPr>
+      </w:pPr>
+      <w:r>
+        <w:rPr>
+          <w:rFonts w:cstheme="minorHAnsi"/>
           <w:b/>
           <w:bCs/>
           <w:color w:val="4472C4" w:themeColor="accent1"/>
-          <w:sz w:val="28"/>
-          <w:szCs w:val="28"/>
+          <w:sz w:val="25"/>
+          <w:szCs w:val="25"/>
         </w:rPr>
         <w:t>Conclusion</w:t>
       </w:r>
@@ -4100,47 +3696,7 @@
           <w:szCs w:val="25"/>
           <w:shd w:val="clear" w:color="auto" w:fill="FFFFFF"/>
         </w:rPr>
-        <w:t xml:space="preserve">The first question I was trying to answer was: Comparing firms with least </w:t>
-      </w:r>
-      <w:proofErr w:type="gramStart"/>
-      <w:r>
-        <w:rPr>
-          <w:rFonts w:cstheme="minorHAnsi"/>
-          <w:sz w:val="25"/>
-          <w:szCs w:val="25"/>
-          <w:shd w:val="clear" w:color="auto" w:fill="FFFFFF"/>
-        </w:rPr>
-        <w:t>amount</w:t>
-      </w:r>
-      <w:proofErr w:type="gramEnd"/>
-      <w:r>
-        <w:rPr>
-          <w:rFonts w:cstheme="minorHAnsi"/>
-          <w:sz w:val="25"/>
-          <w:szCs w:val="25"/>
-          <w:shd w:val="clear" w:color="auto" w:fill="FFFFFF"/>
-        </w:rPr>
-        <w:t xml:space="preserve"> of years in business to firms with most amount of years in business, do the number of employees grow as years in business grows? (</w:t>
-      </w:r>
-      <w:proofErr w:type="gramStart"/>
-      <w:r>
-        <w:rPr>
-          <w:rFonts w:cstheme="minorHAnsi"/>
-          <w:sz w:val="25"/>
-          <w:szCs w:val="25"/>
-          <w:shd w:val="clear" w:color="auto" w:fill="FFFFFF"/>
-        </w:rPr>
-        <w:t>first</w:t>
-      </w:r>
-      <w:proofErr w:type="gramEnd"/>
-      <w:r>
-        <w:rPr>
-          <w:rFonts w:cstheme="minorHAnsi"/>
-          <w:sz w:val="25"/>
-          <w:szCs w:val="25"/>
-          <w:shd w:val="clear" w:color="auto" w:fill="FFFFFF"/>
-        </w:rPr>
-        <w:t xml:space="preserve"> 5 states). For this question I saw that yes, </w:t>
+        <w:t xml:space="preserve">The first question I was trying to answer was: Comparing firms with least amount of years in business to firms with most amount of years in business, do the number of employees grow as years in business grows? (first 5 states). For this question I saw that yes, </w:t>
       </w:r>
       <w:r>
         <w:rPr>
@@ -4167,6 +3723,11 @@
     <w:p>
       <w:pPr>
         <w:ind w:firstLine="720"/>
+        <w:rPr>
+          <w:rFonts w:cstheme="minorHAnsi"/>
+          <w:sz w:val="25"/>
+          <w:szCs w:val="25"/>
+        </w:rPr>
       </w:pPr>
       <w:r>
         <w:rPr>
@@ -4211,27 +3772,24 @@
           <w:rFonts w:cstheme="minorHAnsi"/>
           <w:sz w:val="25"/>
           <w:szCs w:val="25"/>
-          <w:shd w:val="clear" w:color="auto" w:fill="FFFFFF"/>
-        </w:rPr>
-        <w:tab/>
-      </w:r>
-      <w:r>
-        <w:t>Overall, most large companies are owned by men, as well as the companies which most diverge from the overall trend between employment numbers and sales, which raises very interesting questions going forward about if that discrepancy is caused by some other factor, possibly industry, or just a holdover from times before women were a major factor in the corporate workforce (the old boys club nature of business).  One interesting trend between the state and us data was that while the graphs have fairly similar shape though drastically different magnitudes, the differences are more pronounced in the us data as opposed to the state data.  This could be a result of the state dataset being larger, as well as caused by other not looked into reasons, but it does raise questions going forward, most importantly: “In which states is this difference least pronounced?”  Finally, while male owned companies more often outperform the general projection on sales by employment, they slightly underperform when looking at payroll vs sales.  While these companies are right in line with the payroll/</w:t>
-      </w:r>
-      <w:proofErr w:type="gramStart"/>
-      <w:r>
-        <w:t>employees</w:t>
-      </w:r>
-      <w:proofErr w:type="gramEnd"/>
-      <w:r>
-        <w:t xml:space="preserve"> trend, having significantly higher sales then others with similar employee numbers but having a lower payroll/sales ratio implies the company is devoting a lower percentage of revenue to its workers than the general trend, and these seeming to only be male owned businesses is intriguing.</w:t>
-      </w:r>
-    </w:p>
-    <w:p>
-      <w:r>
-        <w:tab/>
-      </w:r>
-      <w:r>
+        </w:rPr>
+        <w:t>Overall, most large companies are owned by men, as well as the companies which most diverge from the overall trend between employment numbers and sales, which raises very interesting questions going forward about if that discrepancy is caused by some other factor, possibly industry, or just a holdover from times before women were a major factor in the corporate workforce (the old boys club nature of business).  One interesting trend between the state and us data was that while the graphs have fairly similar shape though drastically different magnitudes, the differences are more pronounced in the us data as opposed to the state data.  This could be a result of the state dataset being larger, as well as caused by other not looked into reasons, but it does raise questions going forward, most importantly: “In which states is this difference least pronounced?”  Finally, while male owned companies more often outperform the general projection on sales by employment, they slightly underperform when looking at payroll vs sales.  While these companies are right in line with the payroll/employees trend, having significantly higher sales then others with similar employee numbers but having a lower payroll/sales ratio implies the company is devoting a lower percentage of revenue to its workers than the general trend, and these seeming to only be male owned businesses is intriguing.</w:t>
+      </w:r>
+    </w:p>
+    <w:p>
+      <w:pPr>
+        <w:rPr>
+          <w:rFonts w:cstheme="minorHAnsi"/>
+          <w:sz w:val="25"/>
+          <w:szCs w:val="25"/>
+        </w:rPr>
+      </w:pPr>
+      <w:r>
+        <w:rPr>
+          <w:rFonts w:cstheme="minorHAnsi"/>
+          <w:sz w:val="25"/>
+          <w:szCs w:val="25"/>
+        </w:rPr>
         <w:tab/>
         <w:t>In the end, most of the more lucrative companies in the survey are owned by men, which isn’t really surprising, and overall, the sex of the owner appears to have little bearing on the employee compensation, but in a select range of company sizes and sales there are some deviations which would be worth further study.</w:t>
       </w:r>
@@ -4302,27 +3860,7 @@
           <w:szCs w:val="25"/>
           <w:shd w:val="clear" w:color="auto" w:fill="FFFFFF"/>
         </w:rPr>
-        <w:t xml:space="preserve">While the outcomes of my explorations into number of employees per state did not yield anything that I think could be considered terribly interesting, it did make me think about the likely more interesting statistic of percentage of employees compared to total state population. I am curious as to whether or not places with higher populations might have higher rates of unemployment, which would be more useful information than sheer number. </w:t>
-      </w:r>
-    </w:p>
-    <w:p>
-      <w:pPr>
-        <w:ind w:firstLine="720"/>
-        <w:rPr>
-          <w:rFonts w:cstheme="minorHAnsi"/>
-          <w:sz w:val="25"/>
-          <w:szCs w:val="25"/>
-          <w:shd w:val="clear" w:color="auto" w:fill="FFFFFF"/>
-        </w:rPr>
-      </w:pPr>
-      <w:r>
-        <w:rPr>
-          <w:rFonts w:cstheme="minorHAnsi"/>
-          <w:sz w:val="25"/>
-          <w:szCs w:val="25"/>
-          <w:shd w:val="clear" w:color="auto" w:fill="FFFFFF"/>
-        </w:rPr>
-        <w:t xml:space="preserve">I think that, again, it’s probably pretty obvious that the number of employees broken down by gender remains relatively consistent across states, however the few anomalies </w:t>
+        <w:t xml:space="preserve">While the outcomes of my explorations into number of employees per state did not yield anything that I think could be considered terribly interesting, it did make me think about the likely more interesting statistic of percentage of employees compared to total state population. I am curious as to whether or not places with higher populations might </w:t>
       </w:r>
       <w:r>
         <w:rPr>
@@ -4332,7 +3870,27 @@
           <w:shd w:val="clear" w:color="auto" w:fill="FFFFFF"/>
         </w:rPr>
         <w:lastRenderedPageBreak/>
-        <w:t xml:space="preserve">might warrant further investigation: Why are there seemingly a higher ratio of women working in North Carolina </w:t>
+        <w:t xml:space="preserve">have higher rates of unemployment, which would be more useful information than sheer number. </w:t>
+      </w:r>
+    </w:p>
+    <w:p>
+      <w:pPr>
+        <w:ind w:firstLine="720"/>
+        <w:rPr>
+          <w:rFonts w:cstheme="minorHAnsi"/>
+          <w:sz w:val="25"/>
+          <w:szCs w:val="25"/>
+          <w:shd w:val="clear" w:color="auto" w:fill="FFFFFF"/>
+        </w:rPr>
+      </w:pPr>
+      <w:r>
+        <w:rPr>
+          <w:rFonts w:cstheme="minorHAnsi"/>
+          <w:sz w:val="25"/>
+          <w:szCs w:val="25"/>
+          <w:shd w:val="clear" w:color="auto" w:fill="FFFFFF"/>
+        </w:rPr>
+        <w:t xml:space="preserve">I think that, again, it’s probably pretty obvious that the number of employees broken down by gender remains relatively consistent across states, however the few anomalies might warrant further investigation: Why are there seemingly a higher ratio of women working in North Carolina </w:t>
       </w:r>
       <w:r>
         <w:rPr>
@@ -4408,6 +3966,17 @@
         </w:rPr>
         <w:t xml:space="preserve">. I would be interested in further investigating whether or not my hypothesis that most businesses that fail will do so in the first few years. </w:t>
       </w:r>
+    </w:p>
+    <w:p>
+      <w:pPr>
+        <w:ind w:firstLine="720"/>
+        <w:rPr>
+          <w:rFonts w:cstheme="minorHAnsi"/>
+          <w:sz w:val="25"/>
+          <w:szCs w:val="25"/>
+          <w:shd w:val="clear" w:color="auto" w:fill="FFFFFF"/>
+        </w:rPr>
+      </w:pPr>
     </w:p>
     <w:p>
       <w:pPr>
@@ -4457,7 +4026,6 @@
           <w:szCs w:val="25"/>
           <w:shd w:val="clear" w:color="auto" w:fill="FFFFFF"/>
         </w:rPr>
-        <w:tab/>
         <w:t xml:space="preserve">Generally, my findings allow me to conclude that </w:t>
       </w:r>
       <w:r>

</xml_diff>